<commit_message>
SLang Intro document updated and one more example created
</commit_message>
<xml_diff>
--- a/Docs/Infromal introduction to SLang.docx
+++ b/Docs/Infromal introduction to SLang.docx
@@ -2815,14 +2815,7 @@
           <w:rFonts w:ascii="Lucida Console" w:hAnsi="Lucida Console"/>
           <w:color w:val="0070C0"/>
         </w:rPr>
-        <w:t xml:space="preserve">Integer | Color is </w:t>
-      </w:r>
-      <w:r>
-        <w:rPr>
-          <w:rFonts w:ascii="Lucida Console" w:hAnsi="Lucida Console"/>
-          <w:color w:val="0070C0"/>
-        </w:rPr>
-        <w:t>-2**31+1</w:t>
+        <w:t>Integer | Color is -2**31+1</w:t>
       </w:r>
       <w:proofErr w:type="gramStart"/>
       <w:r>
@@ -4081,10 +4074,7 @@
         <w:t>Signature</w:t>
       </w:r>
       <w:r>
-        <w:t xml:space="preserve"> </w:t>
-      </w:r>
-      <w:r>
-        <w:t>where signature for</w:t>
+        <w:t xml:space="preserve"> where signature for</w:t>
       </w:r>
     </w:p>
     <w:p>
@@ -4379,14 +4369,7 @@
           <w:rFonts w:ascii="Lucida Console" w:hAnsi="Lucida Console"/>
           <w:color w:val="0070C0"/>
         </w:rPr>
-        <w:t xml:space="preserve"> Type </w:t>
-      </w:r>
-      <w:r>
-        <w:rPr>
-          <w:rFonts w:ascii="Lucida Console" w:hAnsi="Lucida Console"/>
-          <w:color w:val="0070C0"/>
-        </w:rPr>
-        <w:t>/</w:t>
+        <w:t xml:space="preserve"> Type /</w:t>
       </w:r>
       <w:r>
         <w:rPr>
@@ -4400,35 +4383,7 @@
           <w:rFonts w:ascii="Lucida Console" w:hAnsi="Lucida Console"/>
           <w:color w:val="0070C0"/>
         </w:rPr>
-        <w:t xml:space="preserve"> attr</w:t>
-      </w:r>
-      <w:r>
-        <w:rPr>
-          <w:rFonts w:ascii="Lucida Console" w:hAnsi="Lucida Console"/>
-          <w:color w:val="0070C0"/>
-        </w:rPr>
-        <w:t>2</w:t>
-      </w:r>
-      <w:r>
-        <w:rPr>
-          <w:rFonts w:ascii="Lucida Console" w:hAnsi="Lucida Console"/>
-          <w:color w:val="0070C0"/>
-        </w:rPr>
-        <w:t xml:space="preserve"> is the </w:t>
-      </w:r>
-      <w:r>
-        <w:rPr>
-          <w:rFonts w:ascii="Lucida Console" w:hAnsi="Lucida Console"/>
-          <w:color w:val="0070C0"/>
-        </w:rPr>
-        <w:t>value kind</w:t>
-      </w:r>
-      <w:r>
-        <w:rPr>
-          <w:rFonts w:ascii="Lucida Console" w:hAnsi="Lucida Console"/>
-          <w:color w:val="0070C0"/>
-        </w:rPr>
-        <w:t xml:space="preserve"> attribute of type </w:t>
+        <w:t xml:space="preserve"> attr2 is the value kind attribute of type </w:t>
       </w:r>
       <w:proofErr w:type="spellStart"/>
       <w:r>
@@ -4505,14 +4460,7 @@
           <w:rFonts w:ascii="Lucida Console" w:hAnsi="Lucida Console"/>
           <w:color w:val="0070C0"/>
         </w:rPr>
-        <w:t xml:space="preserve"> </w:t>
-      </w:r>
-      <w:r>
-        <w:rPr>
-          <w:rFonts w:ascii="Lucida Console" w:hAnsi="Lucida Console"/>
-          <w:color w:val="0070C0"/>
-        </w:rPr>
-        <w:t>/</w:t>
+        <w:t xml:space="preserve"> /</w:t>
       </w:r>
       <w:r>
         <w:rPr>
@@ -4526,21 +4474,7 @@
           <w:rFonts w:ascii="Lucida Console" w:hAnsi="Lucida Console"/>
           <w:color w:val="0070C0"/>
         </w:rPr>
-        <w:t xml:space="preserve"> attr</w:t>
-      </w:r>
-      <w:r>
-        <w:rPr>
-          <w:rFonts w:ascii="Lucida Console" w:hAnsi="Lucida Console"/>
-          <w:color w:val="0070C0"/>
-        </w:rPr>
-        <w:t>3</w:t>
-      </w:r>
-      <w:r>
-        <w:rPr>
-          <w:rFonts w:ascii="Lucida Console" w:hAnsi="Lucida Console"/>
-          <w:color w:val="0070C0"/>
-        </w:rPr>
-        <w:t xml:space="preserve"> is the reference kind attribute of type </w:t>
+        <w:t xml:space="preserve"> attr3 is the reference kind attribute of type </w:t>
       </w:r>
       <w:proofErr w:type="spellStart"/>
       <w:r>
@@ -4556,21 +4490,7 @@
           <w:rFonts w:ascii="Lucida Console" w:hAnsi="Lucida Console"/>
           <w:color w:val="0070C0"/>
         </w:rPr>
-        <w:t xml:space="preserve"> w</w:t>
-      </w:r>
-      <w:r>
-        <w:rPr>
-          <w:rFonts w:ascii="Lucida Console" w:hAnsi="Lucida Console"/>
-          <w:color w:val="0070C0"/>
-        </w:rPr>
-        <w:t>hich may be de</w:t>
-      </w:r>
-      <w:r>
-        <w:rPr>
-          <w:rFonts w:ascii="Lucida Console" w:hAnsi="Lucida Console"/>
-          <w:color w:val="0070C0"/>
-        </w:rPr>
-        <w:t>tached</w:t>
+        <w:t xml:space="preserve"> which may be detached</w:t>
       </w:r>
       <w:r>
         <w:rPr>
@@ -4626,14 +4546,7 @@
           <w:rFonts w:ascii="Lucida Console" w:hAnsi="Lucida Console"/>
           <w:color w:val="0070C0"/>
         </w:rPr>
-        <w:t xml:space="preserve"> </w:t>
-      </w:r>
-      <w:r>
-        <w:rPr>
-          <w:rFonts w:ascii="Lucida Console" w:hAnsi="Lucida Console"/>
-          <w:color w:val="0070C0"/>
-        </w:rPr>
-        <w:t>/</w:t>
+        <w:t xml:space="preserve"> /</w:t>
       </w:r>
       <w:r>
         <w:rPr>
@@ -4647,35 +4560,7 @@
           <w:rFonts w:ascii="Lucida Console" w:hAnsi="Lucida Console"/>
           <w:color w:val="0070C0"/>
         </w:rPr>
-        <w:t xml:space="preserve"> attr</w:t>
-      </w:r>
-      <w:r>
-        <w:rPr>
-          <w:rFonts w:ascii="Lucida Console" w:hAnsi="Lucida Console"/>
-          <w:color w:val="0070C0"/>
-        </w:rPr>
-        <w:t>4</w:t>
-      </w:r>
-      <w:r>
-        <w:rPr>
-          <w:rFonts w:ascii="Lucida Console" w:hAnsi="Lucida Console"/>
-          <w:color w:val="0070C0"/>
-        </w:rPr>
-        <w:t xml:space="preserve"> is the </w:t>
-      </w:r>
-      <w:r>
-        <w:rPr>
-          <w:rFonts w:ascii="Lucida Console" w:hAnsi="Lucida Console"/>
-          <w:color w:val="0070C0"/>
-        </w:rPr>
-        <w:t>value</w:t>
-      </w:r>
-      <w:r>
-        <w:rPr>
-          <w:rFonts w:ascii="Lucida Console" w:hAnsi="Lucida Console"/>
-          <w:color w:val="0070C0"/>
-        </w:rPr>
-        <w:t xml:space="preserve"> kind attribute of type </w:t>
+        <w:t xml:space="preserve"> attr4 is the value kind attribute of type </w:t>
       </w:r>
       <w:proofErr w:type="spellStart"/>
       <w:r>
@@ -4949,28 +4834,7 @@
           <w:rFonts w:ascii="Lucida Console" w:hAnsi="Lucida Console"/>
           <w:color w:val="0070C0"/>
         </w:rPr>
-        <w:t xml:space="preserve"> </w:t>
-      </w:r>
-      <w:r>
-        <w:rPr>
-          <w:rFonts w:ascii="Lucida Console" w:hAnsi="Lucida Console"/>
-          <w:color w:val="0070C0"/>
-        </w:rPr>
-        <w:t>e</w:t>
-      </w:r>
-      <w:r>
-        <w:rPr>
-          <w:rFonts w:ascii="Lucida Console" w:hAnsi="Lucida Console"/>
-          <w:color w:val="0070C0"/>
-        </w:rPr>
-        <w:t>xpression</w:t>
-      </w:r>
-      <w:r>
-        <w:rPr>
-          <w:rFonts w:ascii="Lucida Console" w:hAnsi="Lucida Console"/>
-          <w:color w:val="0070C0"/>
-        </w:rPr>
-        <w:t xml:space="preserve"> // type of expression will be the type of the attribute</w:t>
+        <w:t xml:space="preserve"> expression // type of expression will be the type of the attribute</w:t>
       </w:r>
     </w:p>
     <w:p>
@@ -5295,21 +5159,7 @@
           <w:rFonts w:ascii="Lucida Console" w:hAnsi="Lucida Console"/>
           <w:color w:val="0070C0"/>
         </w:rPr>
-        <w:t xml:space="preserve"> (parameters</w:t>
-      </w:r>
-      <w:r>
-        <w:rPr>
-          <w:rFonts w:ascii="Lucida Console" w:hAnsi="Lucida Console"/>
-          <w:color w:val="0070C0"/>
-        </w:rPr>
-        <w:t>2</w:t>
-      </w:r>
-      <w:r>
-        <w:rPr>
-          <w:rFonts w:ascii="Lucida Console" w:hAnsi="Lucida Console"/>
-          <w:color w:val="0070C0"/>
-        </w:rPr>
-        <w:t>) {</w:t>
+        <w:t xml:space="preserve"> (parameters2) {</w:t>
       </w:r>
       <w:r>
         <w:rPr>
@@ -5340,37 +5190,16 @@
           <w:rFonts w:ascii="Lucida Console" w:hAnsi="Lucida Console"/>
           <w:color w:val="0070C0"/>
         </w:rPr>
-        <w:t>func</w:t>
-      </w:r>
-      <w:r>
-        <w:rPr>
-          <w:rFonts w:ascii="Lucida Console" w:hAnsi="Lucida Console"/>
-          <w:color w:val="0070C0"/>
-        </w:rPr>
-        <w:t>Name</w:t>
-      </w:r>
-      <w:proofErr w:type="spellEnd"/>
-      <w:proofErr w:type="gramEnd"/>
-      <w:r>
-        <w:rPr>
-          <w:rFonts w:ascii="Lucida Console" w:hAnsi="Lucida Console"/>
-          <w:color w:val="0070C0"/>
-        </w:rPr>
-        <w:t xml:space="preserve"> (parameters1)</w:t>
-      </w:r>
-      <w:r>
-        <w:rPr>
-          <w:rFonts w:ascii="Lucida Console" w:hAnsi="Lucida Console"/>
-          <w:color w:val="0070C0"/>
-        </w:rPr>
-        <w:t>: T1</w:t>
-      </w:r>
-      <w:r>
-        <w:rPr>
-          <w:rFonts w:ascii="Lucida Console" w:hAnsi="Lucida Console"/>
-          <w:color w:val="0070C0"/>
-        </w:rPr>
-        <w:t xml:space="preserve"> {</w:t>
+        <w:t>funcName</w:t>
+      </w:r>
+      <w:proofErr w:type="spellEnd"/>
+      <w:proofErr w:type="gramEnd"/>
+      <w:r>
+        <w:rPr>
+          <w:rFonts w:ascii="Lucida Console" w:hAnsi="Lucida Console"/>
+          <w:color w:val="0070C0"/>
+        </w:rPr>
+        <w:t xml:space="preserve"> (parameters1): T1 {</w:t>
       </w:r>
       <w:r>
         <w:rPr>
@@ -5401,37 +5230,16 @@
           <w:rFonts w:ascii="Lucida Console" w:hAnsi="Lucida Console"/>
           <w:color w:val="0070C0"/>
         </w:rPr>
-        <w:t>func</w:t>
-      </w:r>
-      <w:r>
-        <w:rPr>
-          <w:rFonts w:ascii="Lucida Console" w:hAnsi="Lucida Console"/>
-          <w:color w:val="0070C0"/>
-        </w:rPr>
-        <w:t>Name</w:t>
-      </w:r>
-      <w:proofErr w:type="spellEnd"/>
-      <w:proofErr w:type="gramEnd"/>
-      <w:r>
-        <w:rPr>
-          <w:rFonts w:ascii="Lucida Console" w:hAnsi="Lucida Console"/>
-          <w:color w:val="0070C0"/>
-        </w:rPr>
-        <w:t xml:space="preserve"> (parameters2)</w:t>
-      </w:r>
-      <w:r>
-        <w:rPr>
-          <w:rFonts w:ascii="Lucida Console" w:hAnsi="Lucida Console"/>
-          <w:color w:val="0070C0"/>
-        </w:rPr>
-        <w:t>: T2</w:t>
-      </w:r>
-      <w:r>
-        <w:rPr>
-          <w:rFonts w:ascii="Lucida Console" w:hAnsi="Lucida Console"/>
-          <w:color w:val="0070C0"/>
-        </w:rPr>
-        <w:t xml:space="preserve"> {</w:t>
+        <w:t>funcName</w:t>
+      </w:r>
+      <w:proofErr w:type="spellEnd"/>
+      <w:proofErr w:type="gramEnd"/>
+      <w:r>
+        <w:rPr>
+          <w:rFonts w:ascii="Lucida Console" w:hAnsi="Lucida Console"/>
+          <w:color w:val="0070C0"/>
+        </w:rPr>
+        <w:t xml:space="preserve"> (parameters2): T2 {</w:t>
       </w:r>
       <w:r>
         <w:rPr>
@@ -5529,20 +5337,11 @@
       </w:r>
       <w:proofErr w:type="gramStart"/>
       <w:r>
-        <w:t xml:space="preserve">both </w:t>
-      </w:r>
-      <w:r>
-        <w:t>parameters1</w:t>
-      </w:r>
-      <w:proofErr w:type="gramEnd"/>
-      <w:r>
-        <w:t xml:space="preserve"> and </w:t>
-      </w:r>
-      <w:r>
-        <w:t>para</w:t>
-      </w:r>
-      <w:r>
-        <w:t xml:space="preserve">meters2 then call will be valid if explicit types are provided to ensure only version matches </w:t>
+        <w:t>both parameters1</w:t>
+      </w:r>
+      <w:proofErr w:type="gramEnd"/>
+      <w:r>
+        <w:t xml:space="preserve"> and parameters2 then call will be valid if explicit types are provided to ensure only version matches </w:t>
       </w:r>
     </w:p>
     <w:p>
@@ -5568,123 +5367,606 @@
           <w:rFonts w:ascii="Lucida Console" w:hAnsi="Lucida Console"/>
           <w:color w:val="0070C0"/>
         </w:rPr>
+        <w:t xml:space="preserve"> (e1, e2, … </w:t>
+      </w:r>
+      <w:proofErr w:type="spellStart"/>
+      <w:r>
+        <w:rPr>
+          <w:rFonts w:ascii="Lucida Console" w:hAnsi="Lucida Console"/>
+          <w:color w:val="0070C0"/>
+        </w:rPr>
+        <w:t>en</w:t>
+      </w:r>
+      <w:proofErr w:type="spellEnd"/>
+      <w:r>
+        <w:rPr>
+          <w:rFonts w:ascii="Lucida Console" w:hAnsi="Lucida Console"/>
+          <w:color w:val="0070C0"/>
+        </w:rPr>
+        <w:t xml:space="preserve">) -&gt; (E1, E2, … , </w:t>
+      </w:r>
+      <w:proofErr w:type="spellStart"/>
+      <w:r>
+        <w:rPr>
+          <w:rFonts w:ascii="Lucida Console" w:hAnsi="Lucida Console"/>
+          <w:color w:val="0070C0"/>
+        </w:rPr>
+        <w:t>En</w:t>
+      </w:r>
+      <w:proofErr w:type="spellEnd"/>
+      <w:r>
+        <w:rPr>
+          <w:rFonts w:ascii="Lucida Console" w:hAnsi="Lucida Console"/>
+          <w:color w:val="0070C0"/>
+        </w:rPr>
+        <w:t xml:space="preserve">)   E1, …  </w:t>
+      </w:r>
+      <w:proofErr w:type="spellStart"/>
+      <w:r>
+        <w:rPr>
+          <w:rFonts w:ascii="Lucida Console" w:hAnsi="Lucida Console"/>
+          <w:color w:val="0070C0"/>
+        </w:rPr>
+        <w:t>Ek</w:t>
+      </w:r>
+      <w:proofErr w:type="spellEnd"/>
+      <w:r>
+        <w:rPr>
+          <w:rFonts w:ascii="Lucida Console" w:hAnsi="Lucida Console"/>
+          <w:color w:val="0070C0"/>
+        </w:rPr>
+        <w:t xml:space="preserve"> is compatible with T1, … </w:t>
+      </w:r>
+      <w:proofErr w:type="spellStart"/>
+      <w:r>
+        <w:rPr>
+          <w:rFonts w:ascii="Lucida Console" w:hAnsi="Lucida Console"/>
+          <w:color w:val="0070C0"/>
+        </w:rPr>
+        <w:t>Tk</w:t>
+      </w:r>
+      <w:proofErr w:type="spellEnd"/>
+      <w:r>
+        <w:rPr>
+          <w:rFonts w:ascii="Lucida Console" w:hAnsi="Lucida Console"/>
+          <w:color w:val="0070C0"/>
+        </w:rPr>
+        <w:t xml:space="preserve"> and with </w:t>
+      </w:r>
+      <w:r>
+        <w:rPr>
+          <w:rFonts w:ascii="Lucida Console" w:hAnsi="Lucida Console"/>
+          <w:color w:val="0070C0"/>
+        </w:rPr>
+        <w:t>U</w:t>
+      </w:r>
+      <w:r>
+        <w:rPr>
+          <w:rFonts w:ascii="Lucida Console" w:hAnsi="Lucida Console"/>
+          <w:color w:val="0070C0"/>
+        </w:rPr>
+        <w:t xml:space="preserve">1, … </w:t>
+      </w:r>
+      <w:proofErr w:type="spellStart"/>
+      <w:r>
+        <w:rPr>
+          <w:rFonts w:ascii="Lucida Console" w:hAnsi="Lucida Console"/>
+          <w:color w:val="0070C0"/>
+        </w:rPr>
+        <w:t>U</w:t>
+      </w:r>
+      <w:r>
+        <w:rPr>
+          <w:rFonts w:ascii="Lucida Console" w:hAnsi="Lucida Console"/>
+          <w:color w:val="0070C0"/>
+        </w:rPr>
+        <w:t>k</w:t>
+      </w:r>
+      <w:proofErr w:type="spellEnd"/>
+    </w:p>
+    <w:p>
+      <w:pPr>
+        <w:rPr>
+          <w:rFonts w:ascii="Lucida Console" w:hAnsi="Lucida Console"/>
+          <w:color w:val="0070C0"/>
+        </w:rPr>
+      </w:pPr>
+      <w:proofErr w:type="spellStart"/>
+      <w:proofErr w:type="gramStart"/>
+      <w:r>
+        <w:rPr>
+          <w:rFonts w:ascii="Lucida Console" w:hAnsi="Lucida Console"/>
+          <w:color w:val="0070C0"/>
+        </w:rPr>
+        <w:t>procName</w:t>
+      </w:r>
+      <w:proofErr w:type="spellEnd"/>
+      <w:proofErr w:type="gramEnd"/>
+      <w:r>
+        <w:rPr>
+          <w:rFonts w:ascii="Lucida Console" w:hAnsi="Lucida Console"/>
+          <w:color w:val="0070C0"/>
+        </w:rPr>
+        <w:t xml:space="preserve"> (p1: T1, p2: T2, … </w:t>
+      </w:r>
+      <w:proofErr w:type="spellStart"/>
+      <w:r>
+        <w:rPr>
+          <w:rFonts w:ascii="Lucida Console" w:hAnsi="Lucida Console"/>
+          <w:color w:val="0070C0"/>
+        </w:rPr>
+        <w:t>pn</w:t>
+      </w:r>
+      <w:proofErr w:type="spellEnd"/>
+      <w:r>
+        <w:rPr>
+          <w:rFonts w:ascii="Lucida Console" w:hAnsi="Lucida Console"/>
+          <w:color w:val="0070C0"/>
+        </w:rPr>
+        <w:t xml:space="preserve">: </w:t>
+      </w:r>
+      <w:proofErr w:type="spellStart"/>
+      <w:r>
+        <w:rPr>
+          <w:rFonts w:ascii="Lucida Console" w:hAnsi="Lucida Console"/>
+          <w:color w:val="0070C0"/>
+        </w:rPr>
+        <w:t>Tn</w:t>
+      </w:r>
+      <w:proofErr w:type="spellEnd"/>
+      <w:r>
+        <w:rPr>
+          <w:rFonts w:ascii="Lucida Console" w:hAnsi="Lucida Console"/>
+          <w:color w:val="0070C0"/>
+        </w:rPr>
+        <w:t>)</w:t>
+      </w:r>
+    </w:p>
+    <w:p>
+      <w:pPr>
+        <w:rPr>
+          <w:rFonts w:ascii="Lucida Console" w:hAnsi="Lucida Console"/>
+          <w:color w:val="0070C0"/>
+        </w:rPr>
+      </w:pPr>
+      <w:proofErr w:type="spellStart"/>
+      <w:proofErr w:type="gramStart"/>
+      <w:r>
+        <w:rPr>
+          <w:rFonts w:ascii="Lucida Console" w:hAnsi="Lucida Console"/>
+          <w:color w:val="0070C0"/>
+        </w:rPr>
+        <w:t>procName</w:t>
+      </w:r>
+      <w:proofErr w:type="spellEnd"/>
+      <w:proofErr w:type="gramEnd"/>
+      <w:r>
+        <w:rPr>
+          <w:rFonts w:ascii="Lucida Console" w:hAnsi="Lucida Console"/>
+          <w:color w:val="0070C0"/>
+        </w:rPr>
+        <w:t xml:space="preserve"> (p1: U1, p2: U2, … </w:t>
+      </w:r>
+      <w:proofErr w:type="spellStart"/>
+      <w:r>
+        <w:rPr>
+          <w:rFonts w:ascii="Lucida Console" w:hAnsi="Lucida Console"/>
+          <w:color w:val="0070C0"/>
+        </w:rPr>
+        <w:t>pn</w:t>
+      </w:r>
+      <w:proofErr w:type="spellEnd"/>
+      <w:r>
+        <w:rPr>
+          <w:rFonts w:ascii="Lucida Console" w:hAnsi="Lucida Console"/>
+          <w:color w:val="0070C0"/>
+        </w:rPr>
+        <w:t>: Un)</w:t>
+      </w:r>
+    </w:p>
+    <w:p>
+      <w:pPr>
+        <w:rPr>
+          <w:rFonts w:ascii="Lucida Console" w:hAnsi="Lucida Console"/>
+          <w:color w:val="0070C0"/>
+        </w:rPr>
+      </w:pPr>
+      <w:r>
+        <w:rPr>
+          <w:rFonts w:ascii="Lucida Console" w:hAnsi="Lucida Console"/>
+          <w:color w:val="0070C0"/>
+        </w:rPr>
+        <w:t>Then for arguments 1</w:t>
+      </w:r>
+      <w:proofErr w:type="gramStart"/>
+      <w:r>
+        <w:rPr>
+          <w:rFonts w:ascii="Lucida Console" w:hAnsi="Lucida Console"/>
+          <w:color w:val="0070C0"/>
+        </w:rPr>
+        <w:t>..k</w:t>
+      </w:r>
+      <w:proofErr w:type="gramEnd"/>
+      <w:r>
+        <w:rPr>
+          <w:rFonts w:ascii="Lucida Console" w:hAnsi="Lucida Console"/>
+          <w:color w:val="0070C0"/>
+        </w:rPr>
+        <w:t xml:space="preserve"> call should be written as </w:t>
+      </w:r>
+    </w:p>
+    <w:p>
+      <w:pPr>
+        <w:rPr>
+          <w:rFonts w:ascii="Lucida Console" w:hAnsi="Lucida Console"/>
+          <w:color w:val="0070C0"/>
+        </w:rPr>
+      </w:pPr>
+      <w:proofErr w:type="spellStart"/>
+      <w:proofErr w:type="gramStart"/>
+      <w:r>
+        <w:rPr>
+          <w:rFonts w:ascii="Lucida Console" w:hAnsi="Lucida Console"/>
+          <w:color w:val="0070C0"/>
+        </w:rPr>
+        <w:t>procName</w:t>
+      </w:r>
+      <w:proofErr w:type="spellEnd"/>
+      <w:proofErr w:type="gramEnd"/>
+      <w:r>
+        <w:rPr>
+          <w:rFonts w:ascii="Lucida Console" w:hAnsi="Lucida Console"/>
+          <w:color w:val="0070C0"/>
+        </w:rPr>
+        <w:t xml:space="preserve"> (e1, …, [</w:t>
+      </w:r>
+      <w:proofErr w:type="spellStart"/>
+      <w:r>
+        <w:rPr>
+          <w:rFonts w:ascii="Lucida Console" w:hAnsi="Lucida Console"/>
+          <w:color w:val="0070C0"/>
+        </w:rPr>
+        <w:t>Tj|Uj</w:t>
+      </w:r>
+      <w:proofErr w:type="spellEnd"/>
+      <w:r>
+        <w:rPr>
+          <w:rFonts w:ascii="Lucida Console" w:hAnsi="Lucida Console"/>
+          <w:color w:val="0070C0"/>
+        </w:rPr>
+        <w:t xml:space="preserve">] </w:t>
+      </w:r>
+      <w:proofErr w:type="spellStart"/>
+      <w:r>
+        <w:rPr>
+          <w:rFonts w:ascii="Lucida Console" w:hAnsi="Lucida Console"/>
+          <w:color w:val="0070C0"/>
+        </w:rPr>
+        <w:t>ej</w:t>
+      </w:r>
+      <w:proofErr w:type="spellEnd"/>
+      <w:r>
+        <w:rPr>
+          <w:rFonts w:ascii="Lucida Console" w:hAnsi="Lucida Console"/>
+          <w:color w:val="0070C0"/>
+        </w:rPr>
+        <w:t>, … [</w:t>
+      </w:r>
+      <w:proofErr w:type="spellStart"/>
+      <w:r>
+        <w:rPr>
+          <w:rFonts w:ascii="Lucida Console" w:hAnsi="Lucida Console"/>
+          <w:color w:val="0070C0"/>
+        </w:rPr>
+        <w:t>Tj+k|Uj+k</w:t>
+      </w:r>
+      <w:proofErr w:type="spellEnd"/>
+      <w:r>
+        <w:rPr>
+          <w:rFonts w:ascii="Lucida Console" w:hAnsi="Lucida Console"/>
+          <w:color w:val="0070C0"/>
+        </w:rPr>
+        <w:t xml:space="preserve">] </w:t>
+      </w:r>
+      <w:proofErr w:type="spellStart"/>
+      <w:r>
+        <w:rPr>
+          <w:rFonts w:ascii="Lucida Console" w:hAnsi="Lucida Console"/>
+          <w:color w:val="0070C0"/>
+        </w:rPr>
+        <w:t>ej+k</w:t>
+      </w:r>
+      <w:proofErr w:type="spellEnd"/>
+      <w:r>
+        <w:rPr>
+          <w:rFonts w:ascii="Lucida Console" w:hAnsi="Lucida Console"/>
+          <w:color w:val="0070C0"/>
+        </w:rPr>
+        <w:t xml:space="preserve">, … </w:t>
+      </w:r>
+      <w:proofErr w:type="spellStart"/>
+      <w:r>
+        <w:rPr>
+          <w:rFonts w:ascii="Lucida Console" w:hAnsi="Lucida Console"/>
+          <w:color w:val="0070C0"/>
+        </w:rPr>
+        <w:t>en</w:t>
+      </w:r>
+      <w:proofErr w:type="spellEnd"/>
+      <w:r>
+        <w:rPr>
+          <w:rFonts w:ascii="Lucida Console" w:hAnsi="Lucida Console"/>
+          <w:color w:val="0070C0"/>
+        </w:rPr>
+        <w:t>)</w:t>
+      </w:r>
+    </w:p>
+    <w:p>
+      <w:pPr>
+        <w:rPr>
+          <w:rFonts w:ascii="Lucida Console" w:hAnsi="Lucida Console"/>
+          <w:color w:val="0070C0"/>
+        </w:rPr>
+      </w:pPr>
+      <w:r>
+        <w:rPr>
+          <w:rFonts w:ascii="Lucida Console" w:hAnsi="Lucida Console"/>
+          <w:color w:val="0070C0"/>
+        </w:rPr>
+        <w:t xml:space="preserve">Particular example will look like </w:t>
+      </w:r>
+    </w:p>
+    <w:p>
+      <w:pPr>
+        <w:rPr>
+          <w:rFonts w:ascii="Lucida Console" w:hAnsi="Lucida Console"/>
+          <w:color w:val="0070C0"/>
+        </w:rPr>
+      </w:pPr>
+      <w:proofErr w:type="gramStart"/>
+      <w:r>
+        <w:rPr>
+          <w:rFonts w:ascii="Lucida Console" w:hAnsi="Lucida Console"/>
+          <w:b/>
+          <w:color w:val="0070C0"/>
+        </w:rPr>
+        <w:t>unit</w:t>
+      </w:r>
+      <w:proofErr w:type="gramEnd"/>
+      <w:r>
+        <w:rPr>
+          <w:rFonts w:ascii="Lucida Console" w:hAnsi="Lucida Console"/>
+          <w:color w:val="0070C0"/>
+        </w:rPr>
+        <w:t xml:space="preserve"> Base {}</w:t>
+      </w:r>
+    </w:p>
+    <w:p>
+      <w:pPr>
+        <w:rPr>
+          <w:rFonts w:ascii="Lucida Console" w:hAnsi="Lucida Console"/>
+          <w:color w:val="0070C0"/>
+        </w:rPr>
+      </w:pPr>
+      <w:proofErr w:type="gramStart"/>
+      <w:r>
+        <w:rPr>
+          <w:rFonts w:ascii="Lucida Console" w:hAnsi="Lucida Console"/>
+          <w:b/>
+          <w:color w:val="0070C0"/>
+        </w:rPr>
+        <w:t>unit</w:t>
+      </w:r>
+      <w:proofErr w:type="gramEnd"/>
+      <w:r>
+        <w:rPr>
+          <w:rFonts w:ascii="Lucida Console" w:hAnsi="Lucida Console"/>
+          <w:color w:val="0070C0"/>
+        </w:rPr>
+        <w:t xml:space="preserve"> D1 </w:t>
+      </w:r>
+      <w:r>
+        <w:rPr>
+          <w:rFonts w:ascii="Lucida Console" w:hAnsi="Lucida Console"/>
+          <w:b/>
+          <w:color w:val="0070C0"/>
+        </w:rPr>
+        <w:t>extend</w:t>
+      </w:r>
+      <w:r>
+        <w:rPr>
+          <w:rFonts w:ascii="Lucida Console" w:hAnsi="Lucida Console"/>
+          <w:color w:val="0070C0"/>
+        </w:rPr>
+        <w:t xml:space="preserve"> Base {}</w:t>
+      </w:r>
+    </w:p>
+    <w:p>
+      <w:pPr>
+        <w:rPr>
+          <w:rFonts w:ascii="Lucida Console" w:hAnsi="Lucida Console"/>
+          <w:color w:val="0070C0"/>
+        </w:rPr>
+      </w:pPr>
+      <w:proofErr w:type="gramStart"/>
+      <w:r>
+        <w:rPr>
+          <w:rFonts w:ascii="Lucida Console" w:hAnsi="Lucida Console"/>
+          <w:b/>
+          <w:color w:val="0070C0"/>
+        </w:rPr>
+        <w:t>unit</w:t>
+      </w:r>
+      <w:proofErr w:type="gramEnd"/>
+      <w:r>
+        <w:rPr>
+          <w:rFonts w:ascii="Lucida Console" w:hAnsi="Lucida Console"/>
+          <w:color w:val="0070C0"/>
+        </w:rPr>
+        <w:t xml:space="preserve"> D2 </w:t>
+      </w:r>
+      <w:r>
+        <w:rPr>
+          <w:rFonts w:ascii="Lucida Console" w:hAnsi="Lucida Console"/>
+          <w:b/>
+          <w:color w:val="0070C0"/>
+        </w:rPr>
+        <w:t>extend</w:t>
+      </w:r>
+      <w:r>
+        <w:rPr>
+          <w:rFonts w:ascii="Lucida Console" w:hAnsi="Lucida Console"/>
+          <w:color w:val="0070C0"/>
+        </w:rPr>
+        <w:t xml:space="preserve"> Base {}</w:t>
+      </w:r>
+    </w:p>
+    <w:p>
+      <w:pPr>
+        <w:rPr>
+          <w:rFonts w:ascii="Lucida Console" w:hAnsi="Lucida Console"/>
+          <w:color w:val="0070C0"/>
+        </w:rPr>
+      </w:pPr>
+      <w:proofErr w:type="gramStart"/>
+      <w:r>
+        <w:rPr>
+          <w:rFonts w:ascii="Lucida Console" w:hAnsi="Lucida Console"/>
+          <w:b/>
+          <w:color w:val="0070C0"/>
+        </w:rPr>
+        <w:t>unit</w:t>
+      </w:r>
+      <w:proofErr w:type="gramEnd"/>
+      <w:r>
+        <w:rPr>
+          <w:rFonts w:ascii="Lucida Console" w:hAnsi="Lucida Console"/>
+          <w:color w:val="0070C0"/>
+        </w:rPr>
+        <w:t xml:space="preserve"> D</w:t>
+      </w:r>
+      <w:r>
+        <w:rPr>
+          <w:rFonts w:ascii="Lucida Console" w:hAnsi="Lucida Console"/>
+          <w:color w:val="0070C0"/>
+        </w:rPr>
+        <w:t>3</w:t>
+      </w:r>
+      <w:r>
+        <w:rPr>
+          <w:rFonts w:ascii="Lucida Console" w:hAnsi="Lucida Console"/>
+          <w:color w:val="0070C0"/>
+        </w:rPr>
+        <w:t xml:space="preserve"> </w:t>
+      </w:r>
+      <w:r>
+        <w:rPr>
+          <w:rFonts w:ascii="Lucida Console" w:hAnsi="Lucida Console"/>
+          <w:b/>
+          <w:color w:val="0070C0"/>
+        </w:rPr>
+        <w:t>extend</w:t>
+      </w:r>
+      <w:r>
+        <w:rPr>
+          <w:rFonts w:ascii="Lucida Console" w:hAnsi="Lucida Console"/>
+          <w:color w:val="0070C0"/>
+        </w:rPr>
+        <w:t xml:space="preserve"> D1, D2 {}</w:t>
+      </w:r>
+    </w:p>
+    <w:p>
+      <w:pPr>
+        <w:rPr>
+          <w:rFonts w:ascii="Lucida Console" w:hAnsi="Lucida Console"/>
+          <w:color w:val="0070C0"/>
+        </w:rPr>
+      </w:pPr>
+      <w:proofErr w:type="spellStart"/>
+      <w:proofErr w:type="gramStart"/>
+      <w:r>
+        <w:rPr>
+          <w:rFonts w:ascii="Lucida Console" w:hAnsi="Lucida Console"/>
+          <w:color w:val="0070C0"/>
+        </w:rPr>
+        <w:t>procName</w:t>
+      </w:r>
+      <w:proofErr w:type="spellEnd"/>
+      <w:proofErr w:type="gramEnd"/>
+      <w:r>
+        <w:rPr>
+          <w:rFonts w:ascii="Lucida Console" w:hAnsi="Lucida Console"/>
+          <w:color w:val="0070C0"/>
+        </w:rPr>
+        <w:t xml:space="preserve"> (p1: D1)</w:t>
+      </w:r>
+    </w:p>
+    <w:p>
+      <w:pPr>
+        <w:rPr>
+          <w:rFonts w:ascii="Lucida Console" w:hAnsi="Lucida Console"/>
+          <w:color w:val="0070C0"/>
+        </w:rPr>
+      </w:pPr>
+      <w:proofErr w:type="spellStart"/>
+      <w:proofErr w:type="gramStart"/>
+      <w:r>
+        <w:rPr>
+          <w:rFonts w:ascii="Lucida Console" w:hAnsi="Lucida Console"/>
+          <w:color w:val="0070C0"/>
+        </w:rPr>
+        <w:t>procName</w:t>
+      </w:r>
+      <w:proofErr w:type="spellEnd"/>
+      <w:proofErr w:type="gramEnd"/>
+      <w:r>
+        <w:rPr>
+          <w:rFonts w:ascii="Lucida Console" w:hAnsi="Lucida Console"/>
+          <w:color w:val="0070C0"/>
+        </w:rPr>
+        <w:t xml:space="preserve"> (p1: D2)</w:t>
+      </w:r>
+    </w:p>
+    <w:p>
+      <w:pPr>
+        <w:rPr>
+          <w:rFonts w:ascii="Lucida Console" w:hAnsi="Lucida Console"/>
+          <w:color w:val="0070C0"/>
+        </w:rPr>
+      </w:pPr>
+      <w:proofErr w:type="spellStart"/>
+      <w:proofErr w:type="gramStart"/>
+      <w:r>
+        <w:rPr>
+          <w:rFonts w:ascii="Lucida Console" w:hAnsi="Lucida Console"/>
+          <w:color w:val="0070C0"/>
+        </w:rPr>
+        <w:t>procName</w:t>
+      </w:r>
+      <w:proofErr w:type="spellEnd"/>
+      <w:proofErr w:type="gramEnd"/>
+      <w:r>
+        <w:rPr>
+          <w:rFonts w:ascii="Lucida Console" w:hAnsi="Lucida Console"/>
+          <w:color w:val="0070C0"/>
+        </w:rPr>
         <w:t xml:space="preserve"> (</w:t>
       </w:r>
       <w:r>
         <w:rPr>
           <w:rFonts w:ascii="Lucida Console" w:hAnsi="Lucida Console"/>
-          <w:color w:val="0070C0"/>
-        </w:rPr>
-        <w:t xml:space="preserve">e1, e2, … </w:t>
-      </w:r>
-      <w:proofErr w:type="spellStart"/>
-      <w:r>
-        <w:rPr>
-          <w:rFonts w:ascii="Lucida Console" w:hAnsi="Lucida Console"/>
-          <w:color w:val="0070C0"/>
-        </w:rPr>
-        <w:t>en</w:t>
-      </w:r>
-      <w:proofErr w:type="spellEnd"/>
-      <w:r>
-        <w:rPr>
-          <w:rFonts w:ascii="Lucida Console" w:hAnsi="Lucida Console"/>
-          <w:color w:val="0070C0"/>
-        </w:rPr>
-        <w:t>)</w:t>
-      </w:r>
-      <w:r>
-        <w:rPr>
-          <w:rFonts w:ascii="Lucida Console" w:hAnsi="Lucida Console"/>
-          <w:color w:val="0070C0"/>
-        </w:rPr>
-        <w:t xml:space="preserve"> -&gt; (E1, E2, … , </w:t>
-      </w:r>
-      <w:proofErr w:type="spellStart"/>
-      <w:r>
-        <w:rPr>
-          <w:rFonts w:ascii="Lucida Console" w:hAnsi="Lucida Console"/>
-          <w:color w:val="0070C0"/>
-        </w:rPr>
-        <w:t>En</w:t>
-      </w:r>
-      <w:proofErr w:type="spellEnd"/>
-      <w:r>
-        <w:rPr>
-          <w:rFonts w:ascii="Lucida Console" w:hAnsi="Lucida Console"/>
-          <w:color w:val="0070C0"/>
-        </w:rPr>
-        <w:t xml:space="preserve">)   E1, …  </w:t>
-      </w:r>
-      <w:proofErr w:type="spellStart"/>
-      <w:r>
-        <w:rPr>
-          <w:rFonts w:ascii="Lucida Console" w:hAnsi="Lucida Console"/>
-          <w:color w:val="0070C0"/>
-        </w:rPr>
-        <w:t>Ek</w:t>
-      </w:r>
-      <w:proofErr w:type="spellEnd"/>
-      <w:r>
-        <w:rPr>
-          <w:rFonts w:ascii="Lucida Console" w:hAnsi="Lucida Console"/>
-          <w:color w:val="0070C0"/>
-        </w:rPr>
-        <w:t xml:space="preserve"> is compatible with T1, … </w:t>
-      </w:r>
-      <w:proofErr w:type="spellStart"/>
-      <w:r>
-        <w:rPr>
-          <w:rFonts w:ascii="Lucida Console" w:hAnsi="Lucida Console"/>
-          <w:color w:val="0070C0"/>
-        </w:rPr>
-        <w:t>Tk</w:t>
-      </w:r>
-      <w:proofErr w:type="spellEnd"/>
-      <w:r>
-        <w:rPr>
-          <w:rFonts w:ascii="Lucida Console" w:hAnsi="Lucida Console"/>
-          <w:color w:val="0070C0"/>
-        </w:rPr>
-        <w:t xml:space="preserve"> and </w:t>
-      </w:r>
-      <w:r>
-        <w:rPr>
-          <w:rFonts w:ascii="Lucida Console" w:hAnsi="Lucida Console"/>
-          <w:color w:val="0070C0"/>
-        </w:rPr>
-        <w:t xml:space="preserve">with </w:t>
-      </w:r>
-      <w:r>
-        <w:rPr>
-          <w:rFonts w:ascii="Lucida Console" w:hAnsi="Lucida Console"/>
-          <w:color w:val="0070C0"/>
-        </w:rPr>
-        <w:t>U</w:t>
-      </w:r>
-      <w:r>
-        <w:rPr>
-          <w:rFonts w:ascii="Lucida Console" w:hAnsi="Lucida Console"/>
-          <w:color w:val="0070C0"/>
-        </w:rPr>
-        <w:t xml:space="preserve">1, … </w:t>
-      </w:r>
-      <w:proofErr w:type="spellStart"/>
-      <w:r>
-        <w:rPr>
-          <w:rFonts w:ascii="Lucida Console" w:hAnsi="Lucida Console"/>
-          <w:color w:val="0070C0"/>
-        </w:rPr>
-        <w:t>U</w:t>
-      </w:r>
-      <w:r>
-        <w:rPr>
-          <w:rFonts w:ascii="Lucida Console" w:hAnsi="Lucida Console"/>
-          <w:color w:val="0070C0"/>
-        </w:rPr>
-        <w:t>k</w:t>
-      </w:r>
-      <w:proofErr w:type="spellEnd"/>
+          <w:b/>
+          <w:color w:val="0070C0"/>
+        </w:rPr>
+        <w:t>new</w:t>
+      </w:r>
+      <w:r>
+        <w:rPr>
+          <w:rFonts w:ascii="Lucida Console" w:hAnsi="Lucida Console"/>
+          <w:color w:val="0070C0"/>
+        </w:rPr>
+        <w:t xml:space="preserve"> D3) // Here we have two versions available for the call</w:t>
+      </w:r>
     </w:p>
     <w:p>
       <w:pPr>
@@ -5709,88 +5991,22 @@
           <w:rFonts w:ascii="Lucida Console" w:hAnsi="Lucida Console"/>
           <w:color w:val="0070C0"/>
         </w:rPr>
-        <w:t xml:space="preserve"> (</w:t>
-      </w:r>
-      <w:r>
-        <w:rPr>
-          <w:rFonts w:ascii="Lucida Console" w:hAnsi="Lucida Console"/>
-          <w:color w:val="0070C0"/>
-        </w:rPr>
-        <w:t>p</w:t>
-      </w:r>
-      <w:r>
-        <w:rPr>
-          <w:rFonts w:ascii="Lucida Console" w:hAnsi="Lucida Console"/>
-          <w:color w:val="0070C0"/>
-        </w:rPr>
-        <w:t>1</w:t>
-      </w:r>
-      <w:r>
-        <w:rPr>
-          <w:rFonts w:ascii="Lucida Console" w:hAnsi="Lucida Console"/>
-          <w:color w:val="0070C0"/>
-        </w:rPr>
-        <w:t>: T1, p</w:t>
-      </w:r>
-      <w:r>
-        <w:rPr>
-          <w:rFonts w:ascii="Lucida Console" w:hAnsi="Lucida Console"/>
-          <w:color w:val="0070C0"/>
-        </w:rPr>
-        <w:t>2</w:t>
-      </w:r>
-      <w:r>
-        <w:rPr>
-          <w:rFonts w:ascii="Lucida Console" w:hAnsi="Lucida Console"/>
-          <w:color w:val="0070C0"/>
-        </w:rPr>
-        <w:t>: T2</w:t>
-      </w:r>
-      <w:r>
-        <w:rPr>
-          <w:rFonts w:ascii="Lucida Console" w:hAnsi="Lucida Console"/>
-          <w:color w:val="0070C0"/>
-        </w:rPr>
-        <w:t xml:space="preserve">, … </w:t>
-      </w:r>
-      <w:proofErr w:type="spellStart"/>
-      <w:r>
-        <w:rPr>
-          <w:rFonts w:ascii="Lucida Console" w:hAnsi="Lucida Console"/>
-          <w:color w:val="0070C0"/>
-        </w:rPr>
-        <w:t>p</w:t>
-      </w:r>
-      <w:r>
-        <w:rPr>
-          <w:rFonts w:ascii="Lucida Console" w:hAnsi="Lucida Console"/>
-          <w:color w:val="0070C0"/>
-        </w:rPr>
-        <w:t>n</w:t>
-      </w:r>
-      <w:proofErr w:type="spellEnd"/>
-      <w:r>
-        <w:rPr>
-          <w:rFonts w:ascii="Lucida Console" w:hAnsi="Lucida Console"/>
-          <w:color w:val="0070C0"/>
-        </w:rPr>
-        <w:t xml:space="preserve">: </w:t>
-      </w:r>
-      <w:proofErr w:type="spellStart"/>
-      <w:r>
-        <w:rPr>
-          <w:rFonts w:ascii="Lucida Console" w:hAnsi="Lucida Console"/>
-          <w:color w:val="0070C0"/>
-        </w:rPr>
-        <w:t>Tn</w:t>
-      </w:r>
-      <w:proofErr w:type="spellEnd"/>
-      <w:r>
-        <w:rPr>
-          <w:rFonts w:ascii="Lucida Console" w:hAnsi="Lucida Console"/>
-          <w:color w:val="0070C0"/>
-        </w:rPr>
-        <w:t>)</w:t>
+        <w:t xml:space="preserve"> ([D1]</w:t>
+      </w:r>
+      <w:r>
+        <w:rPr>
+          <w:rFonts w:ascii="Lucida Console" w:hAnsi="Lucida Console"/>
+          <w:b/>
+          <w:color w:val="0070C0"/>
+        </w:rPr>
+        <w:t>new</w:t>
+      </w:r>
+      <w:r>
+        <w:rPr>
+          <w:rFonts w:ascii="Lucida Console" w:hAnsi="Lucida Console"/>
+          <w:color w:val="0070C0"/>
+        </w:rPr>
+        <w:t xml:space="preserve"> D3) // Explicitly tell to compiler which one to call</w:t>
       </w:r>
     </w:p>
     <w:p>
@@ -5816,215 +6032,166 @@
           <w:rFonts w:ascii="Lucida Console" w:hAnsi="Lucida Console"/>
           <w:color w:val="0070C0"/>
         </w:rPr>
-        <w:t xml:space="preserve"> (p1: </w:t>
-      </w:r>
-      <w:r>
-        <w:rPr>
-          <w:rFonts w:ascii="Lucida Console" w:hAnsi="Lucida Console"/>
-          <w:color w:val="0070C0"/>
-        </w:rPr>
-        <w:t>U</w:t>
-      </w:r>
-      <w:r>
-        <w:rPr>
-          <w:rFonts w:ascii="Lucida Console" w:hAnsi="Lucida Console"/>
-          <w:color w:val="0070C0"/>
-        </w:rPr>
-        <w:t>1, p2:</w:t>
-      </w:r>
-      <w:r>
-        <w:rPr>
-          <w:rFonts w:ascii="Lucida Console" w:hAnsi="Lucida Console"/>
-          <w:color w:val="0070C0"/>
-        </w:rPr>
-        <w:t xml:space="preserve"> U</w:t>
-      </w:r>
-      <w:r>
-        <w:rPr>
-          <w:rFonts w:ascii="Lucida Console" w:hAnsi="Lucida Console"/>
-          <w:color w:val="0070C0"/>
-        </w:rPr>
-        <w:t xml:space="preserve">2, … </w:t>
-      </w:r>
-      <w:proofErr w:type="spellStart"/>
-      <w:r>
-        <w:rPr>
-          <w:rFonts w:ascii="Lucida Console" w:hAnsi="Lucida Console"/>
-          <w:color w:val="0070C0"/>
-        </w:rPr>
-        <w:t>pn</w:t>
-      </w:r>
-      <w:proofErr w:type="spellEnd"/>
-      <w:r>
-        <w:rPr>
-          <w:rFonts w:ascii="Lucida Console" w:hAnsi="Lucida Console"/>
-          <w:color w:val="0070C0"/>
-        </w:rPr>
-        <w:t xml:space="preserve">: </w:t>
-      </w:r>
-      <w:r>
-        <w:rPr>
-          <w:rFonts w:ascii="Lucida Console" w:hAnsi="Lucida Console"/>
-          <w:color w:val="0070C0"/>
-        </w:rPr>
-        <w:t>U</w:t>
-      </w:r>
-      <w:r>
-        <w:rPr>
-          <w:rFonts w:ascii="Lucida Console" w:hAnsi="Lucida Console"/>
-          <w:color w:val="0070C0"/>
-        </w:rPr>
-        <w:t>n)</w:t>
-      </w:r>
-    </w:p>
-    <w:p>
-      <w:pPr>
-        <w:rPr>
-          <w:rFonts w:ascii="Lucida Console" w:hAnsi="Lucida Console"/>
-          <w:color w:val="0070C0"/>
-        </w:rPr>
-      </w:pPr>
-      <w:r>
-        <w:rPr>
-          <w:rFonts w:ascii="Lucida Console" w:hAnsi="Lucida Console"/>
-          <w:color w:val="0070C0"/>
-        </w:rPr>
-        <w:t>Then for arguments 1</w:t>
-      </w:r>
-      <w:proofErr w:type="gramStart"/>
-      <w:r>
-        <w:rPr>
-          <w:rFonts w:ascii="Lucida Console" w:hAnsi="Lucida Console"/>
-          <w:color w:val="0070C0"/>
-        </w:rPr>
-        <w:t>..k</w:t>
-      </w:r>
-      <w:proofErr w:type="gramEnd"/>
-      <w:r>
-        <w:rPr>
-          <w:rFonts w:ascii="Lucida Console" w:hAnsi="Lucida Console"/>
-          <w:color w:val="0070C0"/>
-        </w:rPr>
-        <w:t xml:space="preserve"> call should be written as </w:t>
-      </w:r>
-    </w:p>
-    <w:p>
-      <w:pPr>
-        <w:rPr>
-          <w:rFonts w:ascii="Lucida Console" w:hAnsi="Lucida Console"/>
-          <w:color w:val="0070C0"/>
-        </w:rPr>
-      </w:pPr>
-      <w:proofErr w:type="spellStart"/>
-      <w:proofErr w:type="gramStart"/>
-      <w:r>
-        <w:rPr>
-          <w:rFonts w:ascii="Lucida Console" w:hAnsi="Lucida Console"/>
-          <w:color w:val="0070C0"/>
-        </w:rPr>
-        <w:t>procName</w:t>
-      </w:r>
-      <w:proofErr w:type="spellEnd"/>
-      <w:proofErr w:type="gramEnd"/>
-      <w:r>
-        <w:rPr>
-          <w:rFonts w:ascii="Lucida Console" w:hAnsi="Lucida Console"/>
-          <w:color w:val="0070C0"/>
-        </w:rPr>
-        <w:t xml:space="preserve"> (e1, …</w:t>
-      </w:r>
-      <w:r>
-        <w:rPr>
-          <w:rFonts w:ascii="Lucida Console" w:hAnsi="Lucida Console"/>
-          <w:color w:val="0070C0"/>
-        </w:rPr>
-        <w:t>, [</w:t>
-      </w:r>
-      <w:proofErr w:type="spellStart"/>
-      <w:r>
-        <w:rPr>
-          <w:rFonts w:ascii="Lucida Console" w:hAnsi="Lucida Console"/>
-          <w:color w:val="0070C0"/>
-        </w:rPr>
-        <w:t>Tj|Uj</w:t>
-      </w:r>
-      <w:proofErr w:type="spellEnd"/>
-      <w:r>
-        <w:rPr>
-          <w:rFonts w:ascii="Lucida Console" w:hAnsi="Lucida Console"/>
-          <w:color w:val="0070C0"/>
-        </w:rPr>
-        <w:t xml:space="preserve">] </w:t>
-      </w:r>
-      <w:proofErr w:type="spellStart"/>
-      <w:r>
-        <w:rPr>
-          <w:rFonts w:ascii="Lucida Console" w:hAnsi="Lucida Console"/>
-          <w:color w:val="0070C0"/>
-        </w:rPr>
-        <w:t>ej</w:t>
-      </w:r>
-      <w:proofErr w:type="spellEnd"/>
-      <w:r>
-        <w:rPr>
-          <w:rFonts w:ascii="Lucida Console" w:hAnsi="Lucida Console"/>
-          <w:color w:val="0070C0"/>
-        </w:rPr>
-        <w:t>, … [</w:t>
-      </w:r>
-      <w:proofErr w:type="spellStart"/>
-      <w:r>
-        <w:rPr>
-          <w:rFonts w:ascii="Lucida Console" w:hAnsi="Lucida Console"/>
-          <w:color w:val="0070C0"/>
-        </w:rPr>
-        <w:t>Tj</w:t>
-      </w:r>
-      <w:r>
-        <w:rPr>
-          <w:rFonts w:ascii="Lucida Console" w:hAnsi="Lucida Console"/>
-          <w:color w:val="0070C0"/>
-        </w:rPr>
-        <w:t>+k</w:t>
-      </w:r>
-      <w:r>
-        <w:rPr>
-          <w:rFonts w:ascii="Lucida Console" w:hAnsi="Lucida Console"/>
-          <w:color w:val="0070C0"/>
-        </w:rPr>
-        <w:t>|Uj</w:t>
-      </w:r>
-      <w:r>
-        <w:rPr>
-          <w:rFonts w:ascii="Lucida Console" w:hAnsi="Lucida Console"/>
-          <w:color w:val="0070C0"/>
-        </w:rPr>
-        <w:t>+k</w:t>
-      </w:r>
-      <w:proofErr w:type="spellEnd"/>
-      <w:r>
-        <w:rPr>
-          <w:rFonts w:ascii="Lucida Console" w:hAnsi="Lucida Console"/>
-          <w:color w:val="0070C0"/>
-        </w:rPr>
-        <w:t xml:space="preserve">] </w:t>
-      </w:r>
-      <w:proofErr w:type="spellStart"/>
-      <w:r>
-        <w:rPr>
-          <w:rFonts w:ascii="Lucida Console" w:hAnsi="Lucida Console"/>
-          <w:color w:val="0070C0"/>
-        </w:rPr>
-        <w:t>ej+k</w:t>
-      </w:r>
-      <w:proofErr w:type="spellEnd"/>
-      <w:r>
-        <w:rPr>
-          <w:rFonts w:ascii="Lucida Console" w:hAnsi="Lucida Console"/>
-          <w:color w:val="0070C0"/>
-        </w:rPr>
-        <w:t>, …</w:t>
-      </w:r>
+        <w:t xml:space="preserve"> ([D2]</w:t>
+      </w:r>
+      <w:r>
+        <w:rPr>
+          <w:rFonts w:ascii="Lucida Console" w:hAnsi="Lucida Console"/>
+          <w:b/>
+          <w:color w:val="0070C0"/>
+        </w:rPr>
+        <w:t>new</w:t>
+      </w:r>
+      <w:r>
+        <w:rPr>
+          <w:rFonts w:ascii="Lucida Console" w:hAnsi="Lucida Console"/>
+          <w:color w:val="0070C0"/>
+        </w:rPr>
+        <w:t xml:space="preserve"> D3) // Explicitly tell to compiler which one to call</w:t>
+      </w:r>
+    </w:p>
+    <w:p>
+      <w:proofErr w:type="gramStart"/>
+      <w:r>
+        <w:t>in</w:t>
+      </w:r>
+      <w:proofErr w:type="gramEnd"/>
+      <w:r>
+        <w:t xml:space="preserve"> case of functions and data entities the same scheme is to be used adding </w:t>
+      </w:r>
+      <w:proofErr w:type="spellStart"/>
+      <w:r>
+        <w:t>typer</w:t>
+      </w:r>
+      <w:proofErr w:type="spellEnd"/>
+      <w:r>
+        <w:t xml:space="preserve"> in front of the activation</w:t>
+      </w:r>
+    </w:p>
+    <w:p>
+      <w:pPr>
+        <w:rPr>
+          <w:rFonts w:ascii="Lucida Console" w:hAnsi="Lucida Console"/>
+          <w:color w:val="0070C0"/>
+        </w:rPr>
+      </w:pPr>
+      <w:proofErr w:type="gramStart"/>
+      <w:r>
+        <w:rPr>
+          <w:rFonts w:ascii="Lucida Console" w:hAnsi="Lucida Console"/>
+          <w:b/>
+          <w:color w:val="0070C0"/>
+        </w:rPr>
+        <w:t>unit</w:t>
+      </w:r>
+      <w:proofErr w:type="gramEnd"/>
+      <w:r>
+        <w:rPr>
+          <w:rFonts w:ascii="Lucida Console" w:hAnsi="Lucida Console"/>
+          <w:color w:val="0070C0"/>
+        </w:rPr>
+        <w:t xml:space="preserve"> A {</w:t>
+      </w:r>
+    </w:p>
+    <w:p>
+      <w:pPr>
+        <w:rPr>
+          <w:rFonts w:ascii="Lucida Console" w:hAnsi="Lucida Console"/>
+          <w:color w:val="0070C0"/>
+        </w:rPr>
+      </w:pPr>
+      <w:r>
+        <w:rPr>
+          <w:rFonts w:ascii="Lucida Console" w:hAnsi="Lucida Console"/>
+          <w:color w:val="0070C0"/>
+        </w:rPr>
+        <w:tab/>
+      </w:r>
+      <w:proofErr w:type="spellStart"/>
+      <w:proofErr w:type="gramStart"/>
+      <w:r>
+        <w:rPr>
+          <w:rFonts w:ascii="Lucida Console" w:hAnsi="Lucida Console"/>
+          <w:color w:val="0070C0"/>
+        </w:rPr>
+        <w:t>attr</w:t>
+      </w:r>
+      <w:proofErr w:type="spellEnd"/>
+      <w:proofErr w:type="gramEnd"/>
+      <w:r>
+        <w:rPr>
+          <w:rFonts w:ascii="Lucida Console" w:hAnsi="Lucida Console"/>
+          <w:color w:val="0070C0"/>
+        </w:rPr>
+        <w:t>: D1</w:t>
+      </w:r>
+    </w:p>
+    <w:p>
+      <w:pPr>
+        <w:rPr>
+          <w:rFonts w:ascii="Lucida Console" w:hAnsi="Lucida Console"/>
+          <w:color w:val="0070C0"/>
+        </w:rPr>
+      </w:pPr>
+      <w:r>
+        <w:rPr>
+          <w:rFonts w:ascii="Lucida Console" w:hAnsi="Lucida Console"/>
+          <w:color w:val="0070C0"/>
+        </w:rPr>
+        <w:tab/>
+      </w:r>
+      <w:proofErr w:type="spellStart"/>
+      <w:proofErr w:type="gramStart"/>
+      <w:r>
+        <w:rPr>
+          <w:rFonts w:ascii="Lucida Console" w:hAnsi="Lucida Console"/>
+          <w:color w:val="0070C0"/>
+        </w:rPr>
+        <w:t>attr</w:t>
+      </w:r>
+      <w:proofErr w:type="spellEnd"/>
+      <w:proofErr w:type="gramEnd"/>
+      <w:r>
+        <w:rPr>
+          <w:rFonts w:ascii="Lucida Console" w:hAnsi="Lucida Console"/>
+          <w:color w:val="0070C0"/>
+        </w:rPr>
+        <w:t>: D2</w:t>
+      </w:r>
+    </w:p>
+    <w:p>
+      <w:pPr>
+        <w:rPr>
+          <w:rFonts w:ascii="Lucida Console" w:hAnsi="Lucida Console"/>
+          <w:color w:val="0070C0"/>
+        </w:rPr>
+      </w:pPr>
+      <w:r>
+        <w:rPr>
+          <w:rFonts w:ascii="Lucida Console" w:hAnsi="Lucida Console"/>
+          <w:color w:val="0070C0"/>
+        </w:rPr>
+        <w:t>}</w:t>
+      </w:r>
+    </w:p>
+    <w:p>
+      <w:pPr>
+        <w:rPr>
+          <w:rFonts w:ascii="Lucida Console" w:hAnsi="Lucida Console"/>
+          <w:color w:val="0070C0"/>
+        </w:rPr>
+      </w:pPr>
+      <w:proofErr w:type="spellStart"/>
+      <w:proofErr w:type="gramStart"/>
+      <w:r>
+        <w:rPr>
+          <w:rFonts w:ascii="Lucida Console" w:hAnsi="Lucida Console"/>
+          <w:color w:val="0070C0"/>
+        </w:rPr>
+        <w:t>localAttr</w:t>
+      </w:r>
+      <w:proofErr w:type="spellEnd"/>
+      <w:proofErr w:type="gramEnd"/>
       <w:r>
         <w:rPr>
           <w:rFonts w:ascii="Lucida Console" w:hAnsi="Lucida Console"/>
@@ -6032,133 +6199,13 @@
         </w:rPr>
         <w:t xml:space="preserve"> </w:t>
       </w:r>
-      <w:proofErr w:type="spellStart"/>
-      <w:r>
-        <w:rPr>
-          <w:rFonts w:ascii="Lucida Console" w:hAnsi="Lucida Console"/>
-          <w:color w:val="0070C0"/>
-        </w:rPr>
-        <w:t>en</w:t>
-      </w:r>
-      <w:proofErr w:type="spellEnd"/>
-      <w:r>
-        <w:rPr>
-          <w:rFonts w:ascii="Lucida Console" w:hAnsi="Lucida Console"/>
-          <w:color w:val="0070C0"/>
-        </w:rPr>
-        <w:t>)</w:t>
-      </w:r>
-    </w:p>
-    <w:p>
-      <w:pPr>
-        <w:rPr>
-          <w:rFonts w:ascii="Lucida Console" w:hAnsi="Lucida Console"/>
-          <w:color w:val="0070C0"/>
-        </w:rPr>
-      </w:pPr>
-      <w:r>
-        <w:rPr>
-          <w:rFonts w:ascii="Lucida Console" w:hAnsi="Lucida Console"/>
-          <w:color w:val="0070C0"/>
-        </w:rPr>
-        <w:t xml:space="preserve">Particular example will look like </w:t>
-      </w:r>
-    </w:p>
-    <w:p>
-      <w:pPr>
-        <w:rPr>
-          <w:rFonts w:ascii="Lucida Console" w:hAnsi="Lucida Console"/>
-          <w:color w:val="0070C0"/>
-        </w:rPr>
-      </w:pPr>
-      <w:proofErr w:type="gramStart"/>
-      <w:r>
-        <w:rPr>
-          <w:rFonts w:ascii="Lucida Console" w:hAnsi="Lucida Console"/>
-          <w:b/>
-          <w:color w:val="0070C0"/>
-        </w:rPr>
-        <w:t>unit</w:t>
-      </w:r>
-      <w:proofErr w:type="gramEnd"/>
-      <w:r>
-        <w:rPr>
-          <w:rFonts w:ascii="Lucida Console" w:hAnsi="Lucida Console"/>
-          <w:color w:val="0070C0"/>
-        </w:rPr>
-        <w:t xml:space="preserve"> Base {}</w:t>
-      </w:r>
-    </w:p>
-    <w:p>
-      <w:pPr>
-        <w:rPr>
-          <w:rFonts w:ascii="Lucida Console" w:hAnsi="Lucida Console"/>
-          <w:color w:val="0070C0"/>
-        </w:rPr>
-      </w:pPr>
-      <w:proofErr w:type="gramStart"/>
-      <w:r>
-        <w:rPr>
-          <w:rFonts w:ascii="Lucida Console" w:hAnsi="Lucida Console"/>
-          <w:b/>
-          <w:color w:val="0070C0"/>
-        </w:rPr>
-        <w:t>unit</w:t>
-      </w:r>
-      <w:proofErr w:type="gramEnd"/>
-      <w:r>
-        <w:rPr>
-          <w:rFonts w:ascii="Lucida Console" w:hAnsi="Lucida Console"/>
-          <w:color w:val="0070C0"/>
-        </w:rPr>
-        <w:t xml:space="preserve"> D1 </w:t>
-      </w:r>
-      <w:r>
-        <w:rPr>
-          <w:rFonts w:ascii="Lucida Console" w:hAnsi="Lucida Console"/>
-          <w:b/>
-          <w:color w:val="0070C0"/>
-        </w:rPr>
-        <w:t>extend</w:t>
-      </w:r>
-      <w:r>
-        <w:rPr>
-          <w:rFonts w:ascii="Lucida Console" w:hAnsi="Lucida Console"/>
-          <w:color w:val="0070C0"/>
-        </w:rPr>
-        <w:t xml:space="preserve"> Base {}</w:t>
-      </w:r>
-    </w:p>
-    <w:p>
-      <w:pPr>
-        <w:rPr>
-          <w:rFonts w:ascii="Lucida Console" w:hAnsi="Lucida Console"/>
-          <w:color w:val="0070C0"/>
-        </w:rPr>
-      </w:pPr>
-      <w:proofErr w:type="gramStart"/>
-      <w:r>
-        <w:rPr>
-          <w:rFonts w:ascii="Lucida Console" w:hAnsi="Lucida Console"/>
-          <w:b/>
-          <w:color w:val="0070C0"/>
-        </w:rPr>
-        <w:t>unit</w:t>
-      </w:r>
-      <w:proofErr w:type="gramEnd"/>
-      <w:r>
-        <w:rPr>
-          <w:rFonts w:ascii="Lucida Console" w:hAnsi="Lucida Console"/>
-          <w:color w:val="0070C0"/>
-        </w:rPr>
-        <w:t xml:space="preserve"> D</w:t>
-      </w:r>
-      <w:r>
-        <w:rPr>
-          <w:rFonts w:ascii="Lucida Console" w:hAnsi="Lucida Console"/>
-          <w:color w:val="0070C0"/>
-        </w:rPr>
-        <w:t>2</w:t>
+      <w:r>
+        <w:rPr>
+          <w:rFonts w:ascii="Lucida Console" w:hAnsi="Lucida Console"/>
+          <w:b/>
+          <w:color w:val="0070C0"/>
+        </w:rPr>
+        <w:t>is</w:t>
       </w:r>
       <w:r>
         <w:rPr>
@@ -6167,53 +6214,41 @@
         </w:rPr>
         <w:t xml:space="preserve"> </w:t>
       </w:r>
-      <w:r>
-        <w:rPr>
-          <w:rFonts w:ascii="Lucida Console" w:hAnsi="Lucida Console"/>
-          <w:b/>
-          <w:color w:val="0070C0"/>
-        </w:rPr>
-        <w:t>extend</w:t>
-      </w:r>
-      <w:r>
-        <w:rPr>
-          <w:rFonts w:ascii="Lucida Console" w:hAnsi="Lucida Console"/>
-          <w:color w:val="0070C0"/>
-        </w:rPr>
-        <w:t xml:space="preserve"> Base {}</w:t>
-      </w:r>
-    </w:p>
-    <w:p>
-      <w:pPr>
-        <w:rPr>
-          <w:rFonts w:ascii="Lucida Console" w:hAnsi="Lucida Console"/>
-          <w:color w:val="0070C0"/>
-        </w:rPr>
-      </w:pPr>
-      <w:proofErr w:type="gramStart"/>
-      <w:r>
-        <w:rPr>
-          <w:rFonts w:ascii="Lucida Console" w:hAnsi="Lucida Console"/>
-          <w:b/>
-          <w:color w:val="0070C0"/>
-        </w:rPr>
-        <w:t>unit</w:t>
-      </w:r>
-      <w:proofErr w:type="gramEnd"/>
-      <w:r>
-        <w:rPr>
-          <w:rFonts w:ascii="Lucida Console" w:hAnsi="Lucida Console"/>
-          <w:color w:val="0070C0"/>
-        </w:rPr>
-        <w:t xml:space="preserve"> D</w:t>
-      </w:r>
-      <w:r>
-        <w:rPr>
-          <w:rFonts w:ascii="Lucida Console" w:hAnsi="Lucida Console"/>
-          <w:color w:val="0070C0"/>
-        </w:rPr>
-        <w:t>3</w:t>
-      </w:r>
+      <w:proofErr w:type="spellStart"/>
+      <w:r>
+        <w:rPr>
+          <w:rFonts w:ascii="Lucida Console" w:hAnsi="Lucida Console"/>
+          <w:color w:val="0070C0"/>
+        </w:rPr>
+        <w:t>A.attr</w:t>
+      </w:r>
+      <w:proofErr w:type="spellEnd"/>
+      <w:r>
+        <w:rPr>
+          <w:rFonts w:ascii="Lucida Console" w:hAnsi="Lucida Console"/>
+          <w:color w:val="0070C0"/>
+        </w:rPr>
+        <w:t xml:space="preserve"> // Ambiguity as we have 2 versions</w:t>
+      </w:r>
+    </w:p>
+    <w:p>
+      <w:pPr>
+        <w:rPr>
+          <w:rFonts w:ascii="Lucida Console" w:hAnsi="Lucida Console"/>
+          <w:color w:val="0070C0"/>
+        </w:rPr>
+      </w:pPr>
+      <w:proofErr w:type="spellStart"/>
+      <w:proofErr w:type="gramStart"/>
+      <w:r>
+        <w:rPr>
+          <w:rFonts w:ascii="Lucida Console" w:hAnsi="Lucida Console"/>
+          <w:color w:val="0070C0"/>
+        </w:rPr>
+        <w:t>localAttr</w:t>
+      </w:r>
+      <w:proofErr w:type="spellEnd"/>
+      <w:proofErr w:type="gramEnd"/>
       <w:r>
         <w:rPr>
           <w:rFonts w:ascii="Lucida Console" w:hAnsi="Lucida Console"/>
@@ -6227,390 +6262,37 @@
           <w:b/>
           <w:color w:val="0070C0"/>
         </w:rPr>
-        <w:t>extend</w:t>
-      </w:r>
-      <w:r>
-        <w:rPr>
-          <w:rFonts w:ascii="Lucida Console" w:hAnsi="Lucida Console"/>
-          <w:color w:val="0070C0"/>
-        </w:rPr>
-        <w:t xml:space="preserve"> D1, D2</w:t>
-      </w:r>
-      <w:r>
-        <w:rPr>
-          <w:rFonts w:ascii="Lucida Console" w:hAnsi="Lucida Console"/>
-          <w:color w:val="0070C0"/>
-        </w:rPr>
-        <w:t xml:space="preserve"> {}</w:t>
-      </w:r>
-    </w:p>
-    <w:p>
-      <w:pPr>
-        <w:rPr>
-          <w:rFonts w:ascii="Lucida Console" w:hAnsi="Lucida Console"/>
-          <w:color w:val="0070C0"/>
-        </w:rPr>
-      </w:pPr>
-      <w:proofErr w:type="spellStart"/>
-      <w:proofErr w:type="gramStart"/>
-      <w:r>
-        <w:rPr>
-          <w:rFonts w:ascii="Lucida Console" w:hAnsi="Lucida Console"/>
-          <w:color w:val="0070C0"/>
-        </w:rPr>
-        <w:t>procName</w:t>
-      </w:r>
-      <w:proofErr w:type="spellEnd"/>
-      <w:proofErr w:type="gramEnd"/>
-      <w:r>
-        <w:rPr>
-          <w:rFonts w:ascii="Lucida Console" w:hAnsi="Lucida Console"/>
-          <w:color w:val="0070C0"/>
-        </w:rPr>
-        <w:t xml:space="preserve"> (p1: </w:t>
-      </w:r>
-      <w:r>
-        <w:rPr>
-          <w:rFonts w:ascii="Lucida Console" w:hAnsi="Lucida Console"/>
-          <w:color w:val="0070C0"/>
-        </w:rPr>
-        <w:t>D</w:t>
-      </w:r>
-      <w:r>
-        <w:rPr>
-          <w:rFonts w:ascii="Lucida Console" w:hAnsi="Lucida Console"/>
-          <w:color w:val="0070C0"/>
-        </w:rPr>
-        <w:t>1)</w:t>
-      </w:r>
-    </w:p>
-    <w:p>
-      <w:pPr>
-        <w:rPr>
-          <w:rFonts w:ascii="Lucida Console" w:hAnsi="Lucida Console"/>
-          <w:color w:val="0070C0"/>
-        </w:rPr>
-      </w:pPr>
-      <w:proofErr w:type="spellStart"/>
-      <w:proofErr w:type="gramStart"/>
-      <w:r>
-        <w:rPr>
-          <w:rFonts w:ascii="Lucida Console" w:hAnsi="Lucida Console"/>
-          <w:color w:val="0070C0"/>
-        </w:rPr>
-        <w:t>procName</w:t>
-      </w:r>
-      <w:proofErr w:type="spellEnd"/>
-      <w:proofErr w:type="gramEnd"/>
-      <w:r>
-        <w:rPr>
-          <w:rFonts w:ascii="Lucida Console" w:hAnsi="Lucida Console"/>
-          <w:color w:val="0070C0"/>
-        </w:rPr>
-        <w:t xml:space="preserve"> (p1: </w:t>
-      </w:r>
-      <w:r>
-        <w:rPr>
-          <w:rFonts w:ascii="Lucida Console" w:hAnsi="Lucida Console"/>
-          <w:color w:val="0070C0"/>
-        </w:rPr>
-        <w:t>D2</w:t>
-      </w:r>
-      <w:r>
-        <w:rPr>
-          <w:rFonts w:ascii="Lucida Console" w:hAnsi="Lucida Console"/>
-          <w:color w:val="0070C0"/>
-        </w:rPr>
-        <w:t>)</w:t>
-      </w:r>
-    </w:p>
-    <w:p>
-      <w:pPr>
-        <w:rPr>
-          <w:rFonts w:ascii="Lucida Console" w:hAnsi="Lucida Console"/>
-          <w:color w:val="0070C0"/>
-        </w:rPr>
-      </w:pPr>
-      <w:proofErr w:type="spellStart"/>
-      <w:proofErr w:type="gramStart"/>
-      <w:r>
-        <w:rPr>
-          <w:rFonts w:ascii="Lucida Console" w:hAnsi="Lucida Console"/>
-          <w:color w:val="0070C0"/>
-        </w:rPr>
-        <w:t>procName</w:t>
-      </w:r>
-      <w:proofErr w:type="spellEnd"/>
-      <w:proofErr w:type="gramEnd"/>
-      <w:r>
-        <w:rPr>
-          <w:rFonts w:ascii="Lucida Console" w:hAnsi="Lucida Console"/>
-          <w:color w:val="0070C0"/>
-        </w:rPr>
-        <w:t xml:space="preserve"> (</w:t>
-      </w:r>
-      <w:r>
-        <w:rPr>
-          <w:rFonts w:ascii="Lucida Console" w:hAnsi="Lucida Console"/>
-          <w:b/>
-          <w:color w:val="0070C0"/>
-        </w:rPr>
-        <w:t>new</w:t>
-      </w:r>
-      <w:r>
-        <w:rPr>
-          <w:rFonts w:ascii="Lucida Console" w:hAnsi="Lucida Console"/>
-          <w:color w:val="0070C0"/>
-        </w:rPr>
-        <w:t xml:space="preserve"> D3</w:t>
-      </w:r>
-      <w:r>
-        <w:rPr>
-          <w:rFonts w:ascii="Lucida Console" w:hAnsi="Lucida Console"/>
-          <w:color w:val="0070C0"/>
-        </w:rPr>
-        <w:t>)</w:t>
-      </w:r>
-      <w:r>
-        <w:rPr>
-          <w:rFonts w:ascii="Lucida Console" w:hAnsi="Lucida Console"/>
-          <w:color w:val="0070C0"/>
-        </w:rPr>
-        <w:t xml:space="preserve"> // Here we have two versions available for the call</w:t>
-      </w:r>
-    </w:p>
-    <w:p>
-      <w:pPr>
-        <w:rPr>
-          <w:rFonts w:ascii="Lucida Console" w:hAnsi="Lucida Console"/>
-          <w:color w:val="0070C0"/>
-        </w:rPr>
-      </w:pPr>
-      <w:proofErr w:type="spellStart"/>
-      <w:proofErr w:type="gramStart"/>
-      <w:r>
-        <w:rPr>
-          <w:rFonts w:ascii="Lucida Console" w:hAnsi="Lucida Console"/>
-          <w:color w:val="0070C0"/>
-        </w:rPr>
-        <w:t>procName</w:t>
-      </w:r>
-      <w:proofErr w:type="spellEnd"/>
-      <w:proofErr w:type="gramEnd"/>
-      <w:r>
-        <w:rPr>
-          <w:rFonts w:ascii="Lucida Console" w:hAnsi="Lucida Console"/>
-          <w:color w:val="0070C0"/>
-        </w:rPr>
-        <w:t xml:space="preserve"> (</w:t>
-      </w:r>
-      <w:r>
-        <w:rPr>
-          <w:rFonts w:ascii="Lucida Console" w:hAnsi="Lucida Console"/>
-          <w:color w:val="0070C0"/>
-        </w:rPr>
-        <w:t>[D1]</w:t>
-      </w:r>
-      <w:r>
-        <w:rPr>
-          <w:rFonts w:ascii="Lucida Console" w:hAnsi="Lucida Console"/>
-          <w:b/>
-          <w:color w:val="0070C0"/>
-        </w:rPr>
-        <w:t>new</w:t>
-      </w:r>
-      <w:r>
-        <w:rPr>
-          <w:rFonts w:ascii="Lucida Console" w:hAnsi="Lucida Console"/>
-          <w:color w:val="0070C0"/>
-        </w:rPr>
-        <w:t xml:space="preserve"> D3)</w:t>
-      </w:r>
-      <w:r>
-        <w:rPr>
-          <w:rFonts w:ascii="Lucida Console" w:hAnsi="Lucida Console"/>
-          <w:color w:val="0070C0"/>
-        </w:rPr>
-        <w:t xml:space="preserve"> // Explicitly tell to compiler which one to call</w:t>
-      </w:r>
-    </w:p>
-    <w:p>
-      <w:pPr>
-        <w:rPr>
-          <w:rFonts w:ascii="Lucida Console" w:hAnsi="Lucida Console"/>
-          <w:color w:val="0070C0"/>
-        </w:rPr>
-      </w:pPr>
-      <w:proofErr w:type="spellStart"/>
-      <w:proofErr w:type="gramStart"/>
-      <w:r>
-        <w:rPr>
-          <w:rFonts w:ascii="Lucida Console" w:hAnsi="Lucida Console"/>
-          <w:color w:val="0070C0"/>
-        </w:rPr>
-        <w:t>procName</w:t>
-      </w:r>
-      <w:proofErr w:type="spellEnd"/>
-      <w:proofErr w:type="gramEnd"/>
-      <w:r>
-        <w:rPr>
-          <w:rFonts w:ascii="Lucida Console" w:hAnsi="Lucida Console"/>
-          <w:color w:val="0070C0"/>
-        </w:rPr>
-        <w:t xml:space="preserve"> ([D</w:t>
-      </w:r>
-      <w:r>
-        <w:rPr>
-          <w:rFonts w:ascii="Lucida Console" w:hAnsi="Lucida Console"/>
-          <w:color w:val="0070C0"/>
-        </w:rPr>
-        <w:t>2</w:t>
-      </w:r>
-      <w:r>
-        <w:rPr>
-          <w:rFonts w:ascii="Lucida Console" w:hAnsi="Lucida Console"/>
-          <w:color w:val="0070C0"/>
-        </w:rPr>
-        <w:t>]</w:t>
-      </w:r>
-      <w:r>
-        <w:rPr>
-          <w:rFonts w:ascii="Lucida Console" w:hAnsi="Lucida Console"/>
-          <w:b/>
-          <w:color w:val="0070C0"/>
-        </w:rPr>
-        <w:t>new</w:t>
-      </w:r>
-      <w:r>
-        <w:rPr>
-          <w:rFonts w:ascii="Lucida Console" w:hAnsi="Lucida Console"/>
-          <w:color w:val="0070C0"/>
-        </w:rPr>
-        <w:t xml:space="preserve"> D3) // Explicitly tell to compiler which one to call</w:t>
-      </w:r>
-    </w:p>
-    <w:p>
-      <w:proofErr w:type="gramStart"/>
-      <w:r>
-        <w:t>in</w:t>
-      </w:r>
-      <w:proofErr w:type="gramEnd"/>
-      <w:r>
-        <w:t xml:space="preserve"> case of functions and data entities the same scheme is to be used adding </w:t>
-      </w:r>
-      <w:proofErr w:type="spellStart"/>
-      <w:r>
-        <w:t>typer</w:t>
-      </w:r>
-      <w:proofErr w:type="spellEnd"/>
-      <w:r>
-        <w:t xml:space="preserve"> in front of the activation</w:t>
-      </w:r>
-    </w:p>
-    <w:p>
-      <w:pPr>
-        <w:rPr>
-          <w:rFonts w:ascii="Lucida Console" w:hAnsi="Lucida Console"/>
-          <w:color w:val="0070C0"/>
-        </w:rPr>
-      </w:pPr>
-      <w:proofErr w:type="gramStart"/>
-      <w:r>
-        <w:rPr>
-          <w:rFonts w:ascii="Lucida Console" w:hAnsi="Lucida Console"/>
-          <w:b/>
-          <w:color w:val="0070C0"/>
-        </w:rPr>
-        <w:t>unit</w:t>
-      </w:r>
-      <w:proofErr w:type="gramEnd"/>
-      <w:r>
-        <w:rPr>
-          <w:rFonts w:ascii="Lucida Console" w:hAnsi="Lucida Console"/>
-          <w:color w:val="0070C0"/>
-        </w:rPr>
-        <w:t xml:space="preserve"> A {</w:t>
-      </w:r>
-    </w:p>
-    <w:p>
-      <w:pPr>
-        <w:rPr>
-          <w:rFonts w:ascii="Lucida Console" w:hAnsi="Lucida Console"/>
-          <w:color w:val="0070C0"/>
-        </w:rPr>
-      </w:pPr>
-      <w:r>
-        <w:rPr>
-          <w:rFonts w:ascii="Lucida Console" w:hAnsi="Lucida Console"/>
-          <w:color w:val="0070C0"/>
-        </w:rPr>
-        <w:tab/>
-      </w:r>
-      <w:proofErr w:type="spellStart"/>
-      <w:proofErr w:type="gramStart"/>
-      <w:r>
-        <w:rPr>
-          <w:rFonts w:ascii="Lucida Console" w:hAnsi="Lucida Console"/>
-          <w:color w:val="0070C0"/>
-        </w:rPr>
-        <w:t>attr</w:t>
-      </w:r>
-      <w:proofErr w:type="spellEnd"/>
-      <w:proofErr w:type="gramEnd"/>
-      <w:r>
-        <w:rPr>
-          <w:rFonts w:ascii="Lucida Console" w:hAnsi="Lucida Console"/>
-          <w:color w:val="0070C0"/>
-        </w:rPr>
-        <w:t>: D1</w:t>
-      </w:r>
-    </w:p>
-    <w:p>
-      <w:pPr>
-        <w:rPr>
-          <w:rFonts w:ascii="Lucida Console" w:hAnsi="Lucida Console"/>
-          <w:color w:val="0070C0"/>
-        </w:rPr>
-      </w:pPr>
-      <w:r>
-        <w:rPr>
-          <w:rFonts w:ascii="Lucida Console" w:hAnsi="Lucida Console"/>
-          <w:color w:val="0070C0"/>
-        </w:rPr>
-        <w:tab/>
-      </w:r>
-      <w:proofErr w:type="spellStart"/>
-      <w:proofErr w:type="gramStart"/>
-      <w:r>
-        <w:rPr>
-          <w:rFonts w:ascii="Lucida Console" w:hAnsi="Lucida Console"/>
-          <w:color w:val="0070C0"/>
-        </w:rPr>
-        <w:t>attr</w:t>
-      </w:r>
-      <w:proofErr w:type="spellEnd"/>
-      <w:proofErr w:type="gramEnd"/>
-      <w:r>
-        <w:rPr>
-          <w:rFonts w:ascii="Lucida Console" w:hAnsi="Lucida Console"/>
-          <w:color w:val="0070C0"/>
-        </w:rPr>
-        <w:t>: D2</w:t>
-      </w:r>
-    </w:p>
-    <w:p>
-      <w:pPr>
-        <w:rPr>
-          <w:rFonts w:ascii="Lucida Console" w:hAnsi="Lucida Console"/>
-          <w:color w:val="0070C0"/>
-        </w:rPr>
-      </w:pPr>
-      <w:r>
-        <w:rPr>
-          <w:rFonts w:ascii="Lucida Console" w:hAnsi="Lucida Console"/>
-          <w:color w:val="0070C0"/>
-        </w:rPr>
-        <w:t>}</w:t>
+        <w:t>is</w:t>
+      </w:r>
+      <w:r>
+        <w:rPr>
+          <w:rFonts w:ascii="Lucida Console" w:hAnsi="Lucida Console"/>
+          <w:color w:val="0070C0"/>
+        </w:rPr>
+        <w:t xml:space="preserve"> [D1] </w:t>
+      </w:r>
+      <w:proofErr w:type="spellStart"/>
+      <w:r>
+        <w:rPr>
+          <w:rFonts w:ascii="Lucida Console" w:hAnsi="Lucida Console"/>
+          <w:color w:val="0070C0"/>
+        </w:rPr>
+        <w:t>A.attr</w:t>
+      </w:r>
+      <w:proofErr w:type="spellEnd"/>
+      <w:r>
+        <w:rPr>
+          <w:rFonts w:ascii="Lucida Console" w:hAnsi="Lucida Console"/>
+          <w:color w:val="0070C0"/>
+        </w:rPr>
+        <w:t xml:space="preserve"> // Ambiguity</w:t>
+      </w:r>
+      <w:r>
+        <w:rPr>
+          <w:rFonts w:ascii="Lucida Console" w:hAnsi="Lucida Console"/>
+          <w:color w:val="0070C0"/>
+        </w:rPr>
+        <w:t xml:space="preserve"> can be resolved attaching the type to the expression</w:t>
       </w:r>
     </w:p>
     <w:p>
@@ -6636,142 +6318,7 @@
           <w:rFonts w:ascii="Lucida Console" w:hAnsi="Lucida Console"/>
           <w:color w:val="0070C0"/>
         </w:rPr>
-        <w:t xml:space="preserve"> </w:t>
-      </w:r>
-      <w:r>
-        <w:rPr>
-          <w:rFonts w:ascii="Lucida Console" w:hAnsi="Lucida Console"/>
-          <w:b/>
-          <w:color w:val="0070C0"/>
-        </w:rPr>
-        <w:t>is</w:t>
-      </w:r>
-      <w:r>
-        <w:rPr>
-          <w:rFonts w:ascii="Lucida Console" w:hAnsi="Lucida Console"/>
-          <w:color w:val="0070C0"/>
-        </w:rPr>
-        <w:t xml:space="preserve"> </w:t>
-      </w:r>
-      <w:proofErr w:type="spellStart"/>
-      <w:r>
-        <w:rPr>
-          <w:rFonts w:ascii="Lucida Console" w:hAnsi="Lucida Console"/>
-          <w:color w:val="0070C0"/>
-        </w:rPr>
-        <w:t>A.attr</w:t>
-      </w:r>
-      <w:proofErr w:type="spellEnd"/>
-      <w:r>
-        <w:rPr>
-          <w:rFonts w:ascii="Lucida Console" w:hAnsi="Lucida Console"/>
-          <w:color w:val="0070C0"/>
-        </w:rPr>
-        <w:t xml:space="preserve"> // Ambiguity as we have 2 versions</w:t>
-      </w:r>
-    </w:p>
-    <w:p>
-      <w:pPr>
-        <w:rPr>
-          <w:rFonts w:ascii="Lucida Console" w:hAnsi="Lucida Console"/>
-          <w:color w:val="0070C0"/>
-        </w:rPr>
-      </w:pPr>
-      <w:proofErr w:type="spellStart"/>
-      <w:proofErr w:type="gramStart"/>
-      <w:r>
-        <w:rPr>
-          <w:rFonts w:ascii="Lucida Console" w:hAnsi="Lucida Console"/>
-          <w:color w:val="0070C0"/>
-        </w:rPr>
-        <w:t>localAttr</w:t>
-      </w:r>
-      <w:proofErr w:type="spellEnd"/>
-      <w:proofErr w:type="gramEnd"/>
-      <w:r>
-        <w:rPr>
-          <w:rFonts w:ascii="Lucida Console" w:hAnsi="Lucida Console"/>
-          <w:color w:val="0070C0"/>
-        </w:rPr>
-        <w:t xml:space="preserve"> </w:t>
-      </w:r>
-      <w:r>
-        <w:rPr>
-          <w:rFonts w:ascii="Lucida Console" w:hAnsi="Lucida Console"/>
-          <w:b/>
-          <w:color w:val="0070C0"/>
-        </w:rPr>
-        <w:t>is</w:t>
-      </w:r>
-      <w:r>
-        <w:rPr>
-          <w:rFonts w:ascii="Lucida Console" w:hAnsi="Lucida Console"/>
-          <w:color w:val="0070C0"/>
-        </w:rPr>
-        <w:t xml:space="preserve"> </w:t>
-      </w:r>
-      <w:r>
-        <w:rPr>
-          <w:rFonts w:ascii="Lucida Console" w:hAnsi="Lucida Console"/>
-          <w:color w:val="0070C0"/>
-        </w:rPr>
-        <w:t xml:space="preserve">[D1] </w:t>
-      </w:r>
-      <w:proofErr w:type="spellStart"/>
-      <w:r>
-        <w:rPr>
-          <w:rFonts w:ascii="Lucida Console" w:hAnsi="Lucida Console"/>
-          <w:color w:val="0070C0"/>
-        </w:rPr>
-        <w:t>A.attr</w:t>
-      </w:r>
-      <w:proofErr w:type="spellEnd"/>
-      <w:r>
-        <w:rPr>
-          <w:rFonts w:ascii="Lucida Console" w:hAnsi="Lucida Console"/>
-          <w:color w:val="0070C0"/>
-        </w:rPr>
-        <w:t xml:space="preserve"> // Ambiguity</w:t>
-      </w:r>
-      <w:r>
-        <w:rPr>
-          <w:rFonts w:ascii="Lucida Console" w:hAnsi="Lucida Console"/>
-          <w:color w:val="0070C0"/>
-        </w:rPr>
-        <w:t xml:space="preserve"> can be resolved attaching the type to the expression</w:t>
-      </w:r>
-    </w:p>
-    <w:p>
-      <w:pPr>
-        <w:rPr>
-          <w:rFonts w:ascii="Lucida Console" w:hAnsi="Lucida Console"/>
-          <w:color w:val="0070C0"/>
-        </w:rPr>
-      </w:pPr>
-      <w:proofErr w:type="spellStart"/>
-      <w:proofErr w:type="gramStart"/>
-      <w:r>
-        <w:rPr>
-          <w:rFonts w:ascii="Lucida Console" w:hAnsi="Lucida Console"/>
-          <w:color w:val="0070C0"/>
-        </w:rPr>
-        <w:t>localAttr</w:t>
-      </w:r>
-      <w:proofErr w:type="spellEnd"/>
-      <w:proofErr w:type="gramEnd"/>
-      <w:r>
-        <w:rPr>
-          <w:rFonts w:ascii="Lucida Console" w:hAnsi="Lucida Console"/>
-          <w:color w:val="0070C0"/>
-        </w:rPr>
-        <w:t>: D1</w:t>
-      </w:r>
-      <w:r>
-        <w:rPr>
-          <w:rFonts w:ascii="Lucida Console" w:hAnsi="Lucida Console"/>
-          <w:color w:val="0070C0"/>
-        </w:rPr>
-        <w:t xml:space="preserve"> </w:t>
+        <w:t xml:space="preserve">: D1 </w:t>
       </w:r>
       <w:r>
         <w:rPr>
@@ -6878,14 +6425,7 @@
           <w:rFonts w:ascii="Lucida Console" w:hAnsi="Lucida Console"/>
           <w:color w:val="0070C0"/>
         </w:rPr>
-        <w:t xml:space="preserve"> (</w:t>
-      </w:r>
-      <w:r>
-        <w:rPr>
-          <w:rFonts w:ascii="Lucida Console" w:hAnsi="Lucida Console"/>
-          <w:color w:val="0070C0"/>
-        </w:rPr>
-        <w:t xml:space="preserve">[D1] </w:t>
+        <w:t xml:space="preserve"> ([D1] </w:t>
       </w:r>
       <w:proofErr w:type="spellStart"/>
       <w:r>
@@ -6901,66 +6441,50 @@
           <w:rFonts w:ascii="Lucida Console" w:hAnsi="Lucida Console"/>
           <w:color w:val="0070C0"/>
         </w:rPr>
+        <w:t xml:space="preserve">) </w:t>
+      </w:r>
+    </w:p>
+    <w:p>
+      <w:pPr>
+        <w:rPr>
+          <w:rFonts w:ascii="Lucida Console" w:hAnsi="Lucida Console"/>
+          <w:color w:val="0070C0"/>
+        </w:rPr>
+      </w:pPr>
+      <w:proofErr w:type="spellStart"/>
+      <w:proofErr w:type="gramStart"/>
+      <w:r>
+        <w:rPr>
+          <w:rFonts w:ascii="Lucida Console" w:hAnsi="Lucida Console"/>
+          <w:color w:val="0070C0"/>
+        </w:rPr>
+        <w:t>procName</w:t>
+      </w:r>
+      <w:proofErr w:type="spellEnd"/>
+      <w:proofErr w:type="gramEnd"/>
+      <w:r>
+        <w:rPr>
+          <w:rFonts w:ascii="Lucida Console" w:hAnsi="Lucida Console"/>
+          <w:color w:val="0070C0"/>
+        </w:rPr>
+        <w:t xml:space="preserve"> ([D2] </w:t>
+      </w:r>
+      <w:proofErr w:type="spellStart"/>
+      <w:r>
+        <w:rPr>
+          <w:rFonts w:ascii="Lucida Console" w:hAnsi="Lucida Console"/>
+          <w:color w:val="0070C0"/>
+        </w:rPr>
+        <w:t>A.attr</w:t>
+      </w:r>
+      <w:proofErr w:type="spellEnd"/>
+      <w:r>
+        <w:rPr>
+          <w:rFonts w:ascii="Lucida Console" w:hAnsi="Lucida Console"/>
+          <w:color w:val="0070C0"/>
+        </w:rPr>
         <w:t>)</w:t>
       </w:r>
-      <w:r>
-        <w:rPr>
-          <w:rFonts w:ascii="Lucida Console" w:hAnsi="Lucida Console"/>
-          <w:color w:val="0070C0"/>
-        </w:rPr>
-        <w:t xml:space="preserve"> </w:t>
-      </w:r>
-    </w:p>
-    <w:p>
-      <w:pPr>
-        <w:rPr>
-          <w:rFonts w:ascii="Lucida Console" w:hAnsi="Lucida Console"/>
-          <w:color w:val="0070C0"/>
-        </w:rPr>
-      </w:pPr>
-      <w:proofErr w:type="spellStart"/>
-      <w:proofErr w:type="gramStart"/>
-      <w:r>
-        <w:rPr>
-          <w:rFonts w:ascii="Lucida Console" w:hAnsi="Lucida Console"/>
-          <w:color w:val="0070C0"/>
-        </w:rPr>
-        <w:t>procName</w:t>
-      </w:r>
-      <w:proofErr w:type="spellEnd"/>
-      <w:proofErr w:type="gramEnd"/>
-      <w:r>
-        <w:rPr>
-          <w:rFonts w:ascii="Lucida Console" w:hAnsi="Lucida Console"/>
-          <w:color w:val="0070C0"/>
-        </w:rPr>
-        <w:t xml:space="preserve"> (</w:t>
-      </w:r>
-      <w:r>
-        <w:rPr>
-          <w:rFonts w:ascii="Lucida Console" w:hAnsi="Lucida Console"/>
-          <w:color w:val="0070C0"/>
-        </w:rPr>
-        <w:t xml:space="preserve">[D2] </w:t>
-      </w:r>
-      <w:proofErr w:type="spellStart"/>
-      <w:r>
-        <w:rPr>
-          <w:rFonts w:ascii="Lucida Console" w:hAnsi="Lucida Console"/>
-          <w:color w:val="0070C0"/>
-        </w:rPr>
-        <w:t>A.attr</w:t>
-      </w:r>
-      <w:proofErr w:type="spellEnd"/>
-      <w:r>
-        <w:rPr>
-          <w:rFonts w:ascii="Lucida Console" w:hAnsi="Lucida Console"/>
-          <w:color w:val="0070C0"/>
-        </w:rPr>
-        <w:t>)</w:t>
-      </w:r>
-      <w:bookmarkStart w:id="0" w:name="_GoBack"/>
-      <w:bookmarkEnd w:id="0"/>
     </w:p>
     <w:p>
       <w:proofErr w:type="spellStart"/>
@@ -6971,6 +6495,835 @@
       <w:proofErr w:type="spellEnd"/>
       <w:proofErr w:type="gramEnd"/>
     </w:p>
+    <w:p/>
+    <w:p>
+      <w:r>
+        <w:t>Incidence matrix and attribute decorated inheritance graph</w:t>
+      </w:r>
+    </w:p>
+    <w:p/>
+    <w:p>
+      <w:r>
+        <w:t>Matrix is one of form how graph can be represented.  When we consider inheritance we typically focus on relation between classes only and then incidence matrix will reflect existence or absence of the edge between two classes. See example below</w:t>
+      </w:r>
+    </w:p>
+    <w:p>
+      <w:pPr>
+        <w:rPr>
+          <w:rFonts w:ascii="Lucida Console" w:hAnsi="Lucida Console"/>
+          <w:color w:val="0070C0"/>
+        </w:rPr>
+      </w:pPr>
+      <w:proofErr w:type="gramStart"/>
+      <w:r>
+        <w:rPr>
+          <w:rFonts w:ascii="Lucida Console" w:hAnsi="Lucida Console"/>
+          <w:b/>
+          <w:color w:val="0070C0"/>
+        </w:rPr>
+        <w:t>unit</w:t>
+      </w:r>
+      <w:proofErr w:type="gramEnd"/>
+      <w:r>
+        <w:rPr>
+          <w:rFonts w:ascii="Lucida Console" w:hAnsi="Lucida Console"/>
+          <w:color w:val="0070C0"/>
+        </w:rPr>
+        <w:t xml:space="preserve"> Base </w:t>
+      </w:r>
+      <w:r>
+        <w:rPr>
+          <w:rFonts w:ascii="Lucida Console" w:hAnsi="Lucida Console"/>
+          <w:b/>
+          <w:color w:val="0070C0"/>
+        </w:rPr>
+        <w:t>end</w:t>
+      </w:r>
+    </w:p>
+    <w:p>
+      <w:pPr>
+        <w:rPr>
+          <w:rFonts w:ascii="Lucida Console" w:hAnsi="Lucida Console"/>
+          <w:color w:val="0070C0"/>
+        </w:rPr>
+      </w:pPr>
+      <w:proofErr w:type="gramStart"/>
+      <w:r>
+        <w:rPr>
+          <w:rFonts w:ascii="Lucida Console" w:hAnsi="Lucida Console"/>
+          <w:b/>
+          <w:color w:val="0070C0"/>
+        </w:rPr>
+        <w:t>class</w:t>
+      </w:r>
+      <w:proofErr w:type="gramEnd"/>
+      <w:r>
+        <w:rPr>
+          <w:rFonts w:ascii="Lucida Console" w:hAnsi="Lucida Console"/>
+          <w:color w:val="0070C0"/>
+        </w:rPr>
+        <w:t xml:space="preserve"> Derived </w:t>
+      </w:r>
+      <w:r>
+        <w:rPr>
+          <w:rFonts w:ascii="Lucida Console" w:hAnsi="Lucida Console"/>
+          <w:b/>
+          <w:color w:val="0070C0"/>
+        </w:rPr>
+        <w:t>extend</w:t>
+      </w:r>
+      <w:r>
+        <w:rPr>
+          <w:rFonts w:ascii="Lucida Console" w:hAnsi="Lucida Console"/>
+          <w:color w:val="0070C0"/>
+        </w:rPr>
+        <w:t xml:space="preserve"> Base, Base </w:t>
+      </w:r>
+      <w:r>
+        <w:rPr>
+          <w:rFonts w:ascii="Lucida Console" w:hAnsi="Lucida Console"/>
+          <w:b/>
+          <w:color w:val="0070C0"/>
+        </w:rPr>
+        <w:t>end</w:t>
+      </w:r>
+    </w:p>
+    <w:tbl>
+      <w:tblPr>
+        <w:tblStyle w:val="a3"/>
+        <w:tblW w:w="0" w:type="auto"/>
+        <w:tblLook w:val="04A0" w:firstRow="1" w:lastRow="0" w:firstColumn="1" w:lastColumn="0" w:noHBand="0" w:noVBand="1"/>
+      </w:tblPr>
+      <w:tblGrid>
+        <w:gridCol w:w="959"/>
+        <w:gridCol w:w="850"/>
+        <w:gridCol w:w="993"/>
+      </w:tblGrid>
+      <w:tr>
+        <w:tc>
+          <w:tcPr>
+            <w:tcW w:w="959" w:type="dxa"/>
+          </w:tcPr>
+          <w:p/>
+        </w:tc>
+        <w:tc>
+          <w:tcPr>
+            <w:tcW w:w="850" w:type="dxa"/>
+          </w:tcPr>
+          <w:p>
+            <w:r>
+              <w:t>Base</w:t>
+            </w:r>
+          </w:p>
+        </w:tc>
+        <w:tc>
+          <w:tcPr>
+            <w:tcW w:w="993" w:type="dxa"/>
+          </w:tcPr>
+          <w:p>
+            <w:r>
+              <w:t>Derived</w:t>
+            </w:r>
+          </w:p>
+        </w:tc>
+      </w:tr>
+      <w:tr>
+        <w:tc>
+          <w:tcPr>
+            <w:tcW w:w="959" w:type="dxa"/>
+          </w:tcPr>
+          <w:p>
+            <w:r>
+              <w:t>Base</w:t>
+            </w:r>
+          </w:p>
+        </w:tc>
+        <w:tc>
+          <w:tcPr>
+            <w:tcW w:w="850" w:type="dxa"/>
+          </w:tcPr>
+          <w:p>
+            <w:pPr>
+              <w:jc w:val="center"/>
+            </w:pPr>
+          </w:p>
+        </w:tc>
+        <w:tc>
+          <w:tcPr>
+            <w:tcW w:w="993" w:type="dxa"/>
+          </w:tcPr>
+          <w:p>
+            <w:pPr>
+              <w:jc w:val="center"/>
+            </w:pPr>
+          </w:p>
+        </w:tc>
+      </w:tr>
+      <w:tr>
+        <w:tc>
+          <w:tcPr>
+            <w:tcW w:w="959" w:type="dxa"/>
+          </w:tcPr>
+          <w:p>
+            <w:r>
+              <w:t>Derived</w:t>
+            </w:r>
+          </w:p>
+        </w:tc>
+        <w:tc>
+          <w:tcPr>
+            <w:tcW w:w="850" w:type="dxa"/>
+          </w:tcPr>
+          <w:p>
+            <w:pPr>
+              <w:jc w:val="center"/>
+            </w:pPr>
+            <w:r>
+              <w:t>+</w:t>
+            </w:r>
+          </w:p>
+        </w:tc>
+        <w:tc>
+          <w:tcPr>
+            <w:tcW w:w="993" w:type="dxa"/>
+          </w:tcPr>
+          <w:p>
+            <w:pPr>
+              <w:jc w:val="center"/>
+            </w:pPr>
+          </w:p>
+        </w:tc>
+      </w:tr>
+    </w:tbl>
+    <w:p/>
+    <w:p>
+      <w:r>
+        <w:t xml:space="preserve">But if we make next step and put into consideration unit attributes then we will have a bit different picture </w:t>
+      </w:r>
+    </w:p>
+    <w:p>
+      <w:pPr>
+        <w:rPr>
+          <w:rFonts w:ascii="Lucida Console" w:hAnsi="Lucida Console"/>
+          <w:color w:val="0070C0"/>
+        </w:rPr>
+      </w:pPr>
+      <w:proofErr w:type="gramStart"/>
+      <w:r>
+        <w:rPr>
+          <w:rFonts w:ascii="Lucida Console" w:hAnsi="Lucida Console"/>
+          <w:b/>
+          <w:color w:val="0070C0"/>
+        </w:rPr>
+        <w:t>unit</w:t>
+      </w:r>
+      <w:proofErr w:type="gramEnd"/>
+      <w:r>
+        <w:rPr>
+          <w:rFonts w:ascii="Lucida Console" w:hAnsi="Lucida Console"/>
+          <w:color w:val="0070C0"/>
+        </w:rPr>
+        <w:t xml:space="preserve"> Base</w:t>
+      </w:r>
+    </w:p>
+    <w:p>
+      <w:pPr>
+        <w:rPr>
+          <w:rFonts w:ascii="Lucida Console" w:hAnsi="Lucida Console"/>
+          <w:color w:val="0070C0"/>
+        </w:rPr>
+      </w:pPr>
+      <w:r>
+        <w:rPr>
+          <w:rFonts w:ascii="Lucida Console" w:hAnsi="Lucida Console"/>
+          <w:color w:val="0070C0"/>
+        </w:rPr>
+        <w:tab/>
+      </w:r>
+      <w:proofErr w:type="gramStart"/>
+      <w:r>
+        <w:rPr>
+          <w:rFonts w:ascii="Lucida Console" w:hAnsi="Lucida Console"/>
+          <w:color w:val="0070C0"/>
+        </w:rPr>
+        <w:t>foo</w:t>
+      </w:r>
+      <w:proofErr w:type="gramEnd"/>
+    </w:p>
+    <w:p>
+      <w:pPr>
+        <w:rPr>
+          <w:rFonts w:ascii="Lucida Console" w:hAnsi="Lucida Console"/>
+          <w:color w:val="0070C0"/>
+        </w:rPr>
+      </w:pPr>
+      <w:proofErr w:type="gramStart"/>
+      <w:r>
+        <w:rPr>
+          <w:rFonts w:ascii="Lucida Console" w:hAnsi="Lucida Console"/>
+          <w:b/>
+          <w:color w:val="0070C0"/>
+        </w:rPr>
+        <w:t>end</w:t>
+      </w:r>
+      <w:proofErr w:type="gramEnd"/>
+    </w:p>
+    <w:p>
+      <w:pPr>
+        <w:rPr>
+          <w:rFonts w:ascii="Lucida Console" w:hAnsi="Lucida Console"/>
+          <w:color w:val="0070C0"/>
+        </w:rPr>
+      </w:pPr>
+      <w:proofErr w:type="gramStart"/>
+      <w:r>
+        <w:rPr>
+          <w:rFonts w:ascii="Lucida Console" w:hAnsi="Lucida Console"/>
+          <w:b/>
+          <w:color w:val="0070C0"/>
+        </w:rPr>
+        <w:t>class</w:t>
+      </w:r>
+      <w:proofErr w:type="gramEnd"/>
+      <w:r>
+        <w:rPr>
+          <w:rFonts w:ascii="Lucida Console" w:hAnsi="Lucida Console"/>
+          <w:color w:val="0070C0"/>
+        </w:rPr>
+        <w:t xml:space="preserve"> Derived </w:t>
+      </w:r>
+      <w:r>
+        <w:rPr>
+          <w:rFonts w:ascii="Lucida Console" w:hAnsi="Lucida Console"/>
+          <w:b/>
+          <w:color w:val="0070C0"/>
+        </w:rPr>
+        <w:t>extend</w:t>
+      </w:r>
+      <w:r>
+        <w:rPr>
+          <w:rFonts w:ascii="Lucida Console" w:hAnsi="Lucida Console"/>
+          <w:color w:val="0070C0"/>
+        </w:rPr>
+        <w:t xml:space="preserve"> Base, Base</w:t>
+      </w:r>
+    </w:p>
+    <w:p>
+      <w:proofErr w:type="gramStart"/>
+      <w:r>
+        <w:rPr>
+          <w:rFonts w:ascii="Lucida Console" w:hAnsi="Lucida Console"/>
+          <w:b/>
+          <w:color w:val="0070C0"/>
+        </w:rPr>
+        <w:t>end</w:t>
+      </w:r>
+      <w:proofErr w:type="gramEnd"/>
+    </w:p>
+    <w:tbl>
+      <w:tblPr>
+        <w:tblStyle w:val="a3"/>
+        <w:tblW w:w="0" w:type="auto"/>
+        <w:tblLook w:val="04A0" w:firstRow="1" w:lastRow="0" w:firstColumn="1" w:lastColumn="0" w:noHBand="0" w:noVBand="1"/>
+      </w:tblPr>
+      <w:tblGrid>
+        <w:gridCol w:w="959"/>
+        <w:gridCol w:w="1133"/>
+      </w:tblGrid>
+      <w:tr>
+        <w:tc>
+          <w:tcPr>
+            <w:tcW w:w="959" w:type="dxa"/>
+          </w:tcPr>
+          <w:p/>
+        </w:tc>
+        <w:tc>
+          <w:tcPr>
+            <w:tcW w:w="1082" w:type="dxa"/>
+          </w:tcPr>
+          <w:p>
+            <w:proofErr w:type="spellStart"/>
+            <w:r>
+              <w:t>foo$Base</w:t>
+            </w:r>
+            <w:proofErr w:type="spellEnd"/>
+          </w:p>
+        </w:tc>
+      </w:tr>
+      <w:tr>
+        <w:tc>
+          <w:tcPr>
+            <w:tcW w:w="959" w:type="dxa"/>
+          </w:tcPr>
+          <w:p>
+            <w:r>
+              <w:t>Base</w:t>
+            </w:r>
+          </w:p>
+        </w:tc>
+        <w:tc>
+          <w:tcPr>
+            <w:tcW w:w="1082" w:type="dxa"/>
+          </w:tcPr>
+          <w:p>
+            <w:pPr>
+              <w:jc w:val="center"/>
+            </w:pPr>
+            <w:proofErr w:type="spellStart"/>
+            <w:r>
+              <w:t>foo@Base</w:t>
+            </w:r>
+            <w:proofErr w:type="spellEnd"/>
+          </w:p>
+        </w:tc>
+      </w:tr>
+      <w:tr>
+        <w:tc>
+          <w:tcPr>
+            <w:tcW w:w="959" w:type="dxa"/>
+          </w:tcPr>
+          <w:p>
+            <w:r>
+              <w:t>Derived</w:t>
+            </w:r>
+          </w:p>
+        </w:tc>
+        <w:tc>
+          <w:tcPr>
+            <w:tcW w:w="1082" w:type="dxa"/>
+          </w:tcPr>
+          <w:p>
+            <w:pPr>
+              <w:jc w:val="center"/>
+            </w:pPr>
+            <w:proofErr w:type="spellStart"/>
+            <w:r>
+              <w:t>foo@Base</w:t>
+            </w:r>
+            <w:proofErr w:type="spellEnd"/>
+          </w:p>
+        </w:tc>
+      </w:tr>
+    </w:tbl>
+    <w:p/>
+    <w:p>
+      <w:r>
+        <w:t xml:space="preserve">Every column in the table reflects all attributes which were declared in all units and all rows are units which we have in our system. Notation </w:t>
+      </w:r>
+      <w:proofErr w:type="spellStart"/>
+      <w:r>
+        <w:t>attributeName$unitName</w:t>
+      </w:r>
+      <w:proofErr w:type="spellEnd"/>
+      <w:r>
+        <w:t xml:space="preserve"> stands for seed and origin, where seed is the name of the attribute and origin is the name of the unit where such attribute was declared. Note that overriding an attribute does not create new declaration – it is re-declaration in fact. Notation </w:t>
+      </w:r>
+      <w:proofErr w:type="spellStart"/>
+      <w:r>
+        <w:lastRenderedPageBreak/>
+        <w:t>attributeName</w:t>
+      </w:r>
+      <w:r>
+        <w:t>@</w:t>
+      </w:r>
+      <w:r>
+        <w:t>unitName</w:t>
+      </w:r>
+      <w:proofErr w:type="spellEnd"/>
+      <w:r>
+        <w:t xml:space="preserve"> refers to a particular implementation of an attribute which was done in some unit – so first declaration and every re-declaration will issue new pair </w:t>
+      </w:r>
+      <w:proofErr w:type="spellStart"/>
+      <w:r>
+        <w:t>attributeName@unitName</w:t>
+      </w:r>
+      <w:proofErr w:type="spellEnd"/>
+    </w:p>
+    <w:p>
+      <w:r>
+        <w:t xml:space="preserve">Technically we may consider </w:t>
+      </w:r>
+      <w:proofErr w:type="spellStart"/>
+      <w:r>
+        <w:t>attributeName@unitName</w:t>
+      </w:r>
+      <w:proofErr w:type="spellEnd"/>
+      <w:r>
+        <w:t xml:space="preserve"> as routine address if the attribute is unit routine and offset from this if attribute is unit variable</w:t>
+      </w:r>
+    </w:p>
+    <w:p>
+      <w:pPr>
+        <w:rPr>
+          <w:rFonts w:ascii="Lucida Console" w:hAnsi="Lucida Console"/>
+          <w:color w:val="0070C0"/>
+        </w:rPr>
+      </w:pPr>
+      <w:proofErr w:type="gramStart"/>
+      <w:r>
+        <w:rPr>
+          <w:rFonts w:ascii="Lucida Console" w:hAnsi="Lucida Console"/>
+          <w:b/>
+          <w:color w:val="0070C0"/>
+        </w:rPr>
+        <w:t>abstract</w:t>
+      </w:r>
+      <w:proofErr w:type="gramEnd"/>
+      <w:r>
+        <w:rPr>
+          <w:rFonts w:ascii="Lucida Console" w:hAnsi="Lucida Console"/>
+          <w:b/>
+          <w:color w:val="0070C0"/>
+        </w:rPr>
+        <w:t xml:space="preserve"> unit</w:t>
+      </w:r>
+      <w:r>
+        <w:rPr>
+          <w:rFonts w:ascii="Lucida Console" w:hAnsi="Lucida Console"/>
+          <w:color w:val="0070C0"/>
+        </w:rPr>
+        <w:t xml:space="preserve"> A </w:t>
+      </w:r>
+    </w:p>
+    <w:p>
+      <w:pPr>
+        <w:rPr>
+          <w:rFonts w:ascii="Lucida Console" w:hAnsi="Lucida Console"/>
+          <w:color w:val="0070C0"/>
+        </w:rPr>
+      </w:pPr>
+      <w:r>
+        <w:rPr>
+          <w:rFonts w:ascii="Lucida Console" w:hAnsi="Lucida Console"/>
+          <w:color w:val="0070C0"/>
+        </w:rPr>
+        <w:t xml:space="preserve">  </w:t>
+      </w:r>
+      <w:proofErr w:type="gramStart"/>
+      <w:r>
+        <w:rPr>
+          <w:rFonts w:ascii="Lucida Console" w:hAnsi="Lucida Console"/>
+          <w:color w:val="0070C0"/>
+        </w:rPr>
+        <w:t>foo</w:t>
+      </w:r>
+      <w:proofErr w:type="gramEnd"/>
+    </w:p>
+    <w:p>
+      <w:pPr>
+        <w:rPr>
+          <w:rFonts w:ascii="Lucida Console" w:hAnsi="Lucida Console"/>
+          <w:color w:val="0070C0"/>
+        </w:rPr>
+      </w:pPr>
+      <w:r>
+        <w:rPr>
+          <w:rFonts w:ascii="Lucida Console" w:hAnsi="Lucida Console"/>
+          <w:color w:val="0070C0"/>
+        </w:rPr>
+        <w:t xml:space="preserve">  </w:t>
+      </w:r>
+      <w:proofErr w:type="gramStart"/>
+      <w:r>
+        <w:rPr>
+          <w:rFonts w:ascii="Lucida Console" w:hAnsi="Lucida Console"/>
+          <w:color w:val="0070C0"/>
+        </w:rPr>
+        <w:t>g</w:t>
+      </w:r>
+      <w:r>
+        <w:rPr>
+          <w:rFonts w:ascii="Lucida Console" w:hAnsi="Lucida Console"/>
+          <w:color w:val="0070C0"/>
+        </w:rPr>
+        <w:t>00</w:t>
+      </w:r>
+      <w:r>
+        <w:rPr>
+          <w:rFonts w:ascii="Lucida Console" w:hAnsi="Lucida Console"/>
+          <w:color w:val="0070C0"/>
+        </w:rPr>
+        <w:t xml:space="preserve">  abstract</w:t>
+      </w:r>
+      <w:proofErr w:type="gramEnd"/>
+    </w:p>
+    <w:p>
+      <w:pPr>
+        <w:rPr>
+          <w:rFonts w:ascii="Lucida Console" w:hAnsi="Lucida Console"/>
+          <w:b/>
+          <w:color w:val="0070C0"/>
+        </w:rPr>
+      </w:pPr>
+      <w:proofErr w:type="gramStart"/>
+      <w:r>
+        <w:rPr>
+          <w:rFonts w:ascii="Lucida Console" w:hAnsi="Lucida Console"/>
+          <w:b/>
+          <w:color w:val="0070C0"/>
+        </w:rPr>
+        <w:t>end</w:t>
+      </w:r>
+      <w:proofErr w:type="gramEnd"/>
+    </w:p>
+    <w:p>
+      <w:pPr>
+        <w:rPr>
+          <w:rFonts w:ascii="Lucida Console" w:hAnsi="Lucida Console"/>
+          <w:color w:val="0070C0"/>
+        </w:rPr>
+      </w:pPr>
+      <w:proofErr w:type="gramStart"/>
+      <w:r>
+        <w:rPr>
+          <w:rFonts w:ascii="Lucida Console" w:hAnsi="Lucida Console"/>
+          <w:b/>
+          <w:color w:val="0070C0"/>
+        </w:rPr>
+        <w:t>unit</w:t>
+      </w:r>
+      <w:proofErr w:type="gramEnd"/>
+      <w:r>
+        <w:rPr>
+          <w:rFonts w:ascii="Lucida Console" w:hAnsi="Lucida Console"/>
+          <w:color w:val="0070C0"/>
+        </w:rPr>
+        <w:t xml:space="preserve"> B </w:t>
+      </w:r>
+      <w:r>
+        <w:rPr>
+          <w:rFonts w:ascii="Lucida Console" w:hAnsi="Lucida Console"/>
+          <w:b/>
+          <w:color w:val="0070C0"/>
+        </w:rPr>
+        <w:t>extend</w:t>
+      </w:r>
+      <w:r>
+        <w:rPr>
+          <w:rFonts w:ascii="Lucida Console" w:hAnsi="Lucida Console"/>
+          <w:color w:val="0070C0"/>
+        </w:rPr>
+        <w:t xml:space="preserve"> A </w:t>
+      </w:r>
+    </w:p>
+    <w:p>
+      <w:pPr>
+        <w:rPr>
+          <w:rFonts w:ascii="Lucida Console" w:hAnsi="Lucida Console"/>
+          <w:color w:val="0070C0"/>
+        </w:rPr>
+      </w:pPr>
+      <w:r>
+        <w:rPr>
+          <w:rFonts w:ascii="Lucida Console" w:hAnsi="Lucida Console"/>
+          <w:color w:val="0070C0"/>
+        </w:rPr>
+        <w:t xml:space="preserve">  </w:t>
+      </w:r>
+      <w:proofErr w:type="gramStart"/>
+      <w:r>
+        <w:rPr>
+          <w:rFonts w:ascii="Lucida Console" w:hAnsi="Lucida Console"/>
+          <w:b/>
+          <w:color w:val="0070C0"/>
+        </w:rPr>
+        <w:t>o</w:t>
+      </w:r>
+      <w:r>
+        <w:rPr>
+          <w:rFonts w:ascii="Lucida Console" w:hAnsi="Lucida Console"/>
+          <w:b/>
+          <w:color w:val="0070C0"/>
+        </w:rPr>
+        <w:t>verride</w:t>
+      </w:r>
+      <w:proofErr w:type="gramEnd"/>
+      <w:r>
+        <w:rPr>
+          <w:rFonts w:ascii="Lucida Console" w:hAnsi="Lucida Console"/>
+          <w:color w:val="0070C0"/>
+        </w:rPr>
+        <w:t xml:space="preserve"> foo</w:t>
+      </w:r>
+    </w:p>
+    <w:p>
+      <w:pPr>
+        <w:rPr>
+          <w:rFonts w:ascii="Lucida Console" w:hAnsi="Lucida Console"/>
+          <w:color w:val="0070C0"/>
+        </w:rPr>
+      </w:pPr>
+      <w:r>
+        <w:rPr>
+          <w:rFonts w:ascii="Lucida Console" w:hAnsi="Lucida Console"/>
+          <w:color w:val="0070C0"/>
+        </w:rPr>
+        <w:t xml:space="preserve">  </w:t>
+      </w:r>
+      <w:proofErr w:type="gramStart"/>
+      <w:r>
+        <w:rPr>
+          <w:rFonts w:ascii="Lucida Console" w:hAnsi="Lucida Console"/>
+          <w:b/>
+          <w:color w:val="0070C0"/>
+        </w:rPr>
+        <w:t>override</w:t>
+      </w:r>
+      <w:proofErr w:type="gramEnd"/>
+      <w:r>
+        <w:rPr>
+          <w:rFonts w:ascii="Lucida Console" w:hAnsi="Lucida Console"/>
+          <w:color w:val="0070C0"/>
+        </w:rPr>
+        <w:t xml:space="preserve"> goo</w:t>
+      </w:r>
+    </w:p>
+    <w:p>
+      <w:pPr>
+        <w:rPr>
+          <w:rFonts w:ascii="Lucida Console" w:hAnsi="Lucida Console"/>
+          <w:b/>
+          <w:color w:val="0070C0"/>
+        </w:rPr>
+      </w:pPr>
+      <w:proofErr w:type="gramStart"/>
+      <w:r>
+        <w:rPr>
+          <w:rFonts w:ascii="Lucida Console" w:hAnsi="Lucida Console"/>
+          <w:b/>
+          <w:color w:val="0070C0"/>
+        </w:rPr>
+        <w:t>end</w:t>
+      </w:r>
+      <w:proofErr w:type="gramEnd"/>
+    </w:p>
+    <w:tbl>
+      <w:tblPr>
+        <w:tblStyle w:val="a3"/>
+        <w:tblW w:w="0" w:type="auto"/>
+        <w:tblLook w:val="04A0" w:firstRow="1" w:lastRow="0" w:firstColumn="1" w:lastColumn="0" w:noHBand="0" w:noVBand="1"/>
+      </w:tblPr>
+      <w:tblGrid>
+        <w:gridCol w:w="959"/>
+        <w:gridCol w:w="850"/>
+        <w:gridCol w:w="993"/>
+      </w:tblGrid>
+      <w:tr>
+        <w:tc>
+          <w:tcPr>
+            <w:tcW w:w="959" w:type="dxa"/>
+          </w:tcPr>
+          <w:p/>
+        </w:tc>
+        <w:tc>
+          <w:tcPr>
+            <w:tcW w:w="850" w:type="dxa"/>
+          </w:tcPr>
+          <w:p>
+            <w:proofErr w:type="spellStart"/>
+            <w:r>
+              <w:t>foo$A</w:t>
+            </w:r>
+            <w:proofErr w:type="spellEnd"/>
+          </w:p>
+        </w:tc>
+        <w:tc>
+          <w:tcPr>
+            <w:tcW w:w="993" w:type="dxa"/>
+          </w:tcPr>
+          <w:p>
+            <w:proofErr w:type="spellStart"/>
+            <w:r>
+              <w:t>Goo$A</w:t>
+            </w:r>
+            <w:proofErr w:type="spellEnd"/>
+          </w:p>
+        </w:tc>
+      </w:tr>
+      <w:tr>
+        <w:tc>
+          <w:tcPr>
+            <w:tcW w:w="959" w:type="dxa"/>
+          </w:tcPr>
+          <w:p>
+            <w:bookmarkStart w:id="0" w:name="_GoBack"/>
+            <w:bookmarkEnd w:id="0"/>
+            <w:r>
+              <w:t>A</w:t>
+            </w:r>
+          </w:p>
+        </w:tc>
+        <w:tc>
+          <w:tcPr>
+            <w:tcW w:w="850" w:type="dxa"/>
+          </w:tcPr>
+          <w:p>
+            <w:pPr>
+              <w:jc w:val="center"/>
+            </w:pPr>
+            <w:proofErr w:type="spellStart"/>
+            <w:r>
+              <w:t>foo@A</w:t>
+            </w:r>
+            <w:proofErr w:type="spellEnd"/>
+          </w:p>
+        </w:tc>
+        <w:tc>
+          <w:tcPr>
+            <w:tcW w:w="993" w:type="dxa"/>
+          </w:tcPr>
+          <w:p>
+            <w:pPr>
+              <w:jc w:val="center"/>
+            </w:pPr>
+          </w:p>
+        </w:tc>
+      </w:tr>
+      <w:tr>
+        <w:tc>
+          <w:tcPr>
+            <w:tcW w:w="959" w:type="dxa"/>
+          </w:tcPr>
+          <w:p>
+            <w:r>
+              <w:t>B</w:t>
+            </w:r>
+          </w:p>
+        </w:tc>
+        <w:tc>
+          <w:tcPr>
+            <w:tcW w:w="850" w:type="dxa"/>
+          </w:tcPr>
+          <w:p>
+            <w:pPr>
+              <w:jc w:val="center"/>
+            </w:pPr>
+            <w:proofErr w:type="spellStart"/>
+            <w:r>
+              <w:t>foo@B</w:t>
+            </w:r>
+            <w:proofErr w:type="spellEnd"/>
+          </w:p>
+        </w:tc>
+        <w:tc>
+          <w:tcPr>
+            <w:tcW w:w="993" w:type="dxa"/>
+          </w:tcPr>
+          <w:p>
+            <w:pPr>
+              <w:jc w:val="center"/>
+            </w:pPr>
+            <w:proofErr w:type="spellStart"/>
+            <w:r>
+              <w:t>goo@B</w:t>
+            </w:r>
+            <w:proofErr w:type="spellEnd"/>
+          </w:p>
+        </w:tc>
+      </w:tr>
+    </w:tbl>
+    <w:p/>
+    <w:p/>
     <w:p/>
     <w:p/>
     <w:p/>
@@ -7562,6 +7915,7 @@
   <w:style w:type="character" w:default="1" w:styleId="a0">
     <w:name w:val="Default Paragraph Font"/>
     <w:uiPriority w:val="1"/>
+    <w:semiHidden/>
     <w:unhideWhenUsed/>
   </w:style>
   <w:style w:type="table" w:default="1" w:styleId="a1">
@@ -7792,6 +8146,7 @@
   <w:style w:type="character" w:default="1" w:styleId="a0">
     <w:name w:val="Default Paragraph Font"/>
     <w:uiPriority w:val="1"/>
+    <w:semiHidden/>
     <w:unhideWhenUsed/>
   </w:style>
   <w:style w:type="table" w:default="1" w:styleId="a1">

</xml_diff>